<commit_message>
word template type a design update
</commit_message>
<xml_diff>
--- a/templates/type_a/word_templates/word_template_2.docx
+++ b/templates/type_a/word_templates/word_template_2.docx
@@ -8,13 +8,13 @@
           <w:noProof/>
         </w:rPr>
         <w:drawing>
-          <wp:anchor distT="0" distB="0" distL="114300" distR="114300" simplePos="0" relativeHeight="251658242" behindDoc="0" locked="0" layoutInCell="1" allowOverlap="1" wp14:anchorId="7CD4BD83" wp14:editId="654FFFEB">
+          <wp:anchor distT="0" distB="0" distL="114300" distR="114300" simplePos="0" relativeHeight="251658242" behindDoc="0" locked="0" layoutInCell="1" allowOverlap="1" wp14:anchorId="7CD4BD83" wp14:editId="4A8E4568">
             <wp:simplePos x="0" y="0"/>
             <wp:positionH relativeFrom="column">
-              <wp:posOffset>1095375</wp:posOffset>
+              <wp:posOffset>4927408</wp:posOffset>
             </wp:positionH>
             <wp:positionV relativeFrom="paragraph">
-              <wp:posOffset>0</wp:posOffset>
+              <wp:posOffset>-504012</wp:posOffset>
             </wp:positionV>
             <wp:extent cx="950595" cy="976630"/>
             <wp:effectExtent l="0" t="0" r="1905" b="0"/>
@@ -81,13 +81,13 @@
           <w:sz w:val="20"/>
         </w:rPr>
         <w:drawing>
-          <wp:anchor distT="0" distB="0" distL="114300" distR="114300" simplePos="0" relativeHeight="251658240" behindDoc="0" locked="0" layoutInCell="1" allowOverlap="1" wp14:anchorId="19A29716" wp14:editId="34A08C0C">
+          <wp:anchor distT="0" distB="0" distL="114300" distR="114300" simplePos="0" relativeHeight="251660290" behindDoc="0" locked="0" layoutInCell="1" allowOverlap="1" wp14:anchorId="280AB0C6" wp14:editId="408DA391">
             <wp:simplePos x="0" y="0"/>
-            <wp:positionH relativeFrom="column">
-              <wp:posOffset>-919</wp:posOffset>
+            <wp:positionH relativeFrom="margin">
+              <wp:posOffset>268014</wp:posOffset>
             </wp:positionH>
             <wp:positionV relativeFrom="page">
-              <wp:posOffset>913765</wp:posOffset>
+              <wp:posOffset>485731</wp:posOffset>
             </wp:positionV>
             <wp:extent cx="976630" cy="976630"/>
             <wp:effectExtent l="0" t="0" r="0" b="0"/>
@@ -147,41 +147,11 @@
           <w:tab w:val="left" w:pos="7630"/>
         </w:tabs>
       </w:pPr>
-      <w:r>
-        <w:tab/>
-      </w:r>
-    </w:p>
-    <w:p>
-      <w:pPr>
-        <w:pBdr>
-          <w:top w:val="nil"/>
-          <w:left w:val="nil"/>
-          <w:bottom w:val="nil"/>
-          <w:right w:val="nil"/>
-          <w:between w:val="nil"/>
-        </w:pBdr>
-        <w:spacing w:after="200" w:line="240" w:lineRule="auto"/>
-        <w:rPr>
-          <w:i/>
-          <w:color w:val="0E2841"/>
-          <w:sz w:val="18"/>
-          <w:szCs w:val="18"/>
-        </w:rPr>
-      </w:pPr>
-    </w:p>
-    <w:p>
-      <w:pPr>
-        <w:tabs>
-          <w:tab w:val="left" w:pos="7544"/>
-        </w:tabs>
-      </w:pPr>
-      <w:r>
-        <w:tab/>
-      </w:r>
     </w:p>
     <w:p>
       <w:pPr>
         <w:spacing w:line="240" w:lineRule="auto"/>
+        <w:jc w:val="center"/>
         <w:rPr>
           <w:b/>
           <w:bCs/>
@@ -211,9 +181,16 @@
           <w:szCs w:val="32"/>
           <w:lang w:val="en-IN"/>
         </w:rPr>
-        <w:t xml:space="preserve"> </w:t>
-      </w:r>
-      <w:r>
+        <w:t xml:space="preserve"> FOR</w:t>
+      </w:r>
+    </w:p>
+    <w:p>
+      <w:pPr>
+        <w:tabs>
+          <w:tab w:val="left" w:pos="8696"/>
+        </w:tabs>
+        <w:spacing w:after="0" w:line="276" w:lineRule="auto"/>
+        <w:jc w:val="center"/>
         <w:rPr>
           <w:b/>
           <w:bCs/>
@@ -222,62 +199,27 @@
           <w:szCs w:val="32"/>
           <w:lang w:val="en-IN"/>
         </w:rPr>
-        <w:t>FOR</w:t>
-      </w:r>
+      </w:pPr>
       <w:r>
         <w:rPr>
           <w:b/>
           <w:bCs/>
-        </w:rPr>
-        <w:tab/>
-      </w:r>
-    </w:p>
-    <w:p>
-      <w:pPr>
-        <w:tabs>
-          <w:tab w:val="left" w:pos="8696"/>
-        </w:tabs>
-        <w:spacing w:after="0" w:line="240" w:lineRule="auto"/>
+          <w:color w:val="00B050"/>
+          <w:sz w:val="32"/>
+          <w:szCs w:val="32"/>
+          <w:lang w:val="en-US"/>
+        </w:rPr>
+        <w:t>ONE DAY TRAINING PROGRAMME ON</w:t>
+      </w:r>
+    </w:p>
+    <w:p>
+      <w:pPr>
+        <w:spacing w:after="0" w:line="276" w:lineRule="auto"/>
+        <w:jc w:val="center"/>
         <w:rPr>
           <w:b/>
           <w:bCs/>
-          <w:color w:val="129D4E"/>
-          <w:sz w:val="36"/>
-          <w:szCs w:val="36"/>
-          <w:lang w:val="en-IN"/>
-        </w:rPr>
-      </w:pPr>
-      <w:r>
-        <w:rPr>
-          <w:b/>
-          <w:bCs/>
-          <w:color w:val="129D4E"/>
-          <w:sz w:val="36"/>
-          <w:szCs w:val="36"/>
-          <w:lang w:val="en-US"/>
-        </w:rPr>
-        <w:t xml:space="preserve">ONE DAY TRAINING PROGRAMME ON </w:t>
-      </w:r>
-      <w:r>
-        <w:rPr>
-          <w:b/>
-          <w:bCs/>
-          <w:color w:val="129D4E"/>
-          <w:sz w:val="36"/>
-          <w:szCs w:val="36"/>
-          <w:lang w:val="en-US"/>
-        </w:rPr>
-        <w:tab/>
-        <w:t xml:space="preserve"> </w:t>
-      </w:r>
-    </w:p>
-    <w:p>
-      <w:pPr>
-        <w:spacing w:after="0" w:line="240" w:lineRule="auto"/>
-        <w:rPr>
-          <w:b/>
-          <w:bCs/>
-          <w:color w:val="595959" w:themeColor="text1" w:themeTint="A6"/>
+          <w:color w:val="0D0D0D" w:themeColor="text1" w:themeTint="F2"/>
           <w:w w:val="105"/>
           <w:sz w:val="56"/>
           <w:szCs w:val="56"/>
@@ -288,57 +230,19 @@
         <w:rPr>
           <w:b/>
           <w:bCs/>
-          <w:color w:val="595959" w:themeColor="text1" w:themeTint="A6"/>
+          <w:color w:val="0D0D0D" w:themeColor="text1" w:themeTint="F2"/>
           <w:w w:val="105"/>
           <w:sz w:val="56"/>
           <w:szCs w:val="56"/>
           <w:lang w:val="en-US"/>
         </w:rPr>
-        <w:t>Energy Conservation and Sustainable Building</w:t>
-      </w:r>
-    </w:p>
-    <w:p>
-      <w:pPr>
-        <w:spacing w:after="0" w:line="240" w:lineRule="auto"/>
-        <w:rPr>
-          <w:b/>
-          <w:bCs/>
-          <w:color w:val="595959" w:themeColor="text1" w:themeTint="A6"/>
-          <w:w w:val="105"/>
-          <w:sz w:val="56"/>
-          <w:szCs w:val="56"/>
-          <w:lang w:val="en-US"/>
-        </w:rPr>
-      </w:pPr>
-      <w:r>
-        <w:rPr>
-          <w:b/>
-          <w:bCs/>
-          <w:color w:val="595959" w:themeColor="text1" w:themeTint="A6"/>
-          <w:w w:val="105"/>
-          <w:sz w:val="56"/>
-          <w:szCs w:val="56"/>
-          <w:lang w:val="en-US"/>
-        </w:rPr>
-        <w:t>Code</w:t>
-      </w:r>
-      <w:r>
-        <w:rPr>
-          <w:b/>
-          <w:bCs/>
-          <w:color w:val="595959" w:themeColor="text1" w:themeTint="A6"/>
-          <w:w w:val="105"/>
-          <w:sz w:val="56"/>
-          <w:szCs w:val="56"/>
-          <w:lang w:val="en-US"/>
-        </w:rPr>
-        <w:t xml:space="preserve">  </w:t>
+        <w:t>ENERGY CONSERVATION AND SUSTAINABLE BUILDING CODE</w:t>
       </w:r>
     </w:p>
     <w:tbl>
       <w:tblPr>
         <w:tblStyle w:val="a0"/>
-        <w:tblpPr w:leftFromText="180" w:rightFromText="180" w:vertAnchor="text" w:horzAnchor="margin" w:tblpY="796"/>
+        <w:tblpPr w:leftFromText="180" w:rightFromText="180" w:vertAnchor="text" w:horzAnchor="margin" w:tblpXSpec="center" w:tblpY="540"/>
         <w:tblW w:w="6232" w:type="dxa"/>
         <w:tblInd w:w="0" w:type="dxa"/>
         <w:tblBorders>
@@ -362,17 +266,22 @@
           </w:tcPr>
           <w:p>
             <w:pPr>
-              <w:rPr>
+              <w:jc w:val="center"/>
+              <w:rPr>
+                <w:rFonts w:ascii="Tenorite" w:hAnsi="Tenorite"/>
                 <w:b/>
                 <w:bCs/>
+                <w:color w:val="000000" w:themeColor="text1"/>
                 <w:sz w:val="32"/>
                 <w:szCs w:val="32"/>
               </w:rPr>
             </w:pPr>
             <w:r>
               <w:rPr>
+                <w:rFonts w:ascii="Tenorite" w:hAnsi="Tenorite"/>
                 <w:b/>
                 <w:bCs/>
+                <w:color w:val="000000" w:themeColor="text1"/>
                 <w:sz w:val="32"/>
                 <w:szCs w:val="32"/>
               </w:rPr>
@@ -384,26 +293,34 @@
               <w:tabs>
                 <w:tab w:val="left" w:pos="7544"/>
               </w:tabs>
-              <w:rPr>
+              <w:jc w:val="center"/>
+              <w:rPr>
+                <w:rFonts w:ascii="Tenorite" w:hAnsi="Tenorite"/>
                 <w:b/>
+                <w:bCs/>
+                <w:color w:val="000000" w:themeColor="text1"/>
                 <w:sz w:val="32"/>
                 <w:szCs w:val="32"/>
               </w:rPr>
             </w:pPr>
             <w:r>
               <w:rPr>
-                <w:noProof/>
+                <w:rFonts w:ascii="Tenorite" w:hAnsi="Tenorite"/>
+                <w:b/>
+                <w:bCs/>
+                <w:noProof/>
+                <w:color w:val="000000" w:themeColor="text1"/>
               </w:rPr>
               <mc:AlternateContent>
                 <mc:Choice Requires="wps">
                   <w:drawing>
-                    <wp:anchor distT="0" distB="0" distL="114300" distR="114300" simplePos="0" relativeHeight="251660290" behindDoc="0" locked="0" layoutInCell="1" hidden="0" allowOverlap="1" wp14:anchorId="1C253965" wp14:editId="5B179B33">
+                    <wp:anchor distT="0" distB="0" distL="114300" distR="114300" simplePos="0" relativeHeight="251662338" behindDoc="0" locked="0" layoutInCell="1" hidden="0" allowOverlap="1" wp14:anchorId="6DB497FA" wp14:editId="44374955">
                       <wp:simplePos x="0" y="0"/>
                       <wp:positionH relativeFrom="column">
-                        <wp:posOffset>-8890</wp:posOffset>
+                        <wp:posOffset>1428024</wp:posOffset>
                       </wp:positionH>
                       <wp:positionV relativeFrom="paragraph">
-                        <wp:posOffset>122830</wp:posOffset>
+                        <wp:posOffset>110680</wp:posOffset>
                       </wp:positionV>
                       <wp:extent cx="914400" cy="0"/>
                       <wp:effectExtent l="0" t="19050" r="19050" b="19050"/>
@@ -451,7 +368,7 @@
                 </mc:Choice>
                 <mc:Fallback>
                   <w:pict>
-                    <v:line w14:anchorId="6327DB23" id="Straight Connector 1" o:spid="_x0000_s1026" style="position:absolute;z-index:251660290;visibility:visible;mso-wrap-style:square;mso-wrap-distance-left:9pt;mso-wrap-distance-top:0;mso-wrap-distance-right:9pt;mso-wrap-distance-bottom:0;mso-position-horizontal:absolute;mso-position-horizontal-relative:text;mso-position-vertical:absolute;mso-position-vertical-relative:text" from="-.7pt,9.65pt" to="71.3pt,9.65pt" o:gfxdata="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" strokecolor="black [3213]" strokeweight="3pt"/>
+                    <v:line w14:anchorId="7BCA75AE" id="Straight Connector 1" o:spid="_x0000_s1026" style="position:absolute;z-index:251662338;visibility:visible;mso-wrap-style:square;mso-wrap-distance-left:9pt;mso-wrap-distance-top:0;mso-wrap-distance-right:9pt;mso-wrap-distance-bottom:0;mso-position-horizontal:absolute;mso-position-horizontal-relative:text;mso-position-vertical:absolute;mso-position-vertical-relative:text" from="112.45pt,8.7pt" to="184.45pt,8.7pt" o:gfxdata="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" strokecolor="black [3213]" strokeweight="3pt"/>
                   </w:pict>
                 </mc:Fallback>
               </mc:AlternateContent>
@@ -466,30 +383,23 @@
           </w:tcPr>
           <w:p>
             <w:pPr>
-              <w:rPr>
+              <w:jc w:val="center"/>
+              <w:rPr>
+                <w:rFonts w:ascii="Tenorite" w:hAnsi="Tenorite"/>
                 <w:b/>
+                <w:bCs/>
+                <w:color w:val="000000" w:themeColor="text1"/>
               </w:rPr>
             </w:pPr>
             <w:r>
               <w:rPr>
+                <w:rFonts w:ascii="Tenorite" w:hAnsi="Tenorite"/>
                 <w:b/>
-              </w:rPr>
-              <w:t>{{ADDRESS}}</w:t>
-            </w:r>
-          </w:p>
-          <w:p>
-            <w:pPr>
-              <w:rPr>
-                <w:b/>
-              </w:rPr>
-            </w:pPr>
-          </w:p>
-          <w:p>
-            <w:pPr>
-              <w:rPr>
-                <w:b/>
-              </w:rPr>
-            </w:pPr>
+                <w:bCs/>
+                <w:color w:val="000000" w:themeColor="text1"/>
+              </w:rPr>
+              <w:t xml:space="preserve"> {{ADDRESS}}</w:t>
+            </w:r>
           </w:p>
         </w:tc>
       </w:tr>
@@ -508,23 +418,22 @@
     </w:p>
     <w:p>
       <w:pPr>
-        <w:rPr>
-          <w:sz w:val="32"/>
-          <w:szCs w:val="32"/>
-        </w:rPr>
-      </w:pPr>
-    </w:p>
-    <w:p>
-      <w:pPr>
-        <w:rPr>
-          <w:sz w:val="32"/>
-          <w:szCs w:val="32"/>
+        <w:spacing w:after="0" w:line="240" w:lineRule="auto"/>
+        <w:rPr>
+          <w:rFonts w:ascii="Tenorite" w:hAnsi="Tenorite"/>
+          <w:b/>
+          <w:bCs/>
+          <w:color w:val="092F0F"/>
+          <w:w w:val="105"/>
+          <w:sz w:val="96"/>
+          <w:szCs w:val="96"/>
         </w:rPr>
       </w:pPr>
     </w:p>
     <w:tbl>
       <w:tblPr>
         <w:tblStyle w:val="TableGrid"/>
+        <w:tblpPr w:leftFromText="180" w:rightFromText="180" w:vertAnchor="text" w:horzAnchor="margin" w:tblpY="-37"/>
         <w:tblW w:w="0" w:type="auto"/>
         <w:tblBorders>
           <w:top w:val="none" w:sz="0" w:space="0" w:color="auto"/>
@@ -537,38 +446,86 @@
         <w:tblLook w:val="04A0" w:firstRow="1" w:lastRow="0" w:firstColumn="1" w:lastColumn="0" w:noHBand="0" w:noVBand="1"/>
       </w:tblPr>
       <w:tblGrid>
-        <w:gridCol w:w="9736"/>
+        <w:gridCol w:w="4531"/>
+        <w:gridCol w:w="709"/>
+        <w:gridCol w:w="4116"/>
       </w:tblGrid>
       <w:tr>
         <w:tc>
           <w:tcPr>
-            <w:tcW w:w="9736" w:type="dxa"/>
+            <w:tcW w:w="4531" w:type="dxa"/>
           </w:tcPr>
           <w:p>
             <w:pPr>
-              <w:rPr>
+              <w:tabs>
+                <w:tab w:val="left" w:pos="4119"/>
+              </w:tabs>
+              <w:jc w:val="center"/>
+              <w:rPr>
+                <w:rFonts w:ascii="Tenorite" w:hAnsi="Tenorite"/>
+              </w:rPr>
+            </w:pPr>
+            <w:r>
+              <w:rPr>
+                <w:rFonts w:ascii="Tenorite" w:hAnsi="Tenorite"/>
+              </w:rPr>
+              <w:t>Submitted to:</w:t>
+            </w:r>
+          </w:p>
+        </w:tc>
+        <w:tc>
+          <w:tcPr>
+            <w:tcW w:w="709" w:type="dxa"/>
+          </w:tcPr>
+          <w:p>
+            <w:pPr>
+              <w:tabs>
+                <w:tab w:val="left" w:pos="4119"/>
+              </w:tabs>
+              <w:rPr>
+                <w:rFonts w:ascii="Tenorite" w:hAnsi="Tenorite"/>
                 <w:sz w:val="32"/>
                 <w:szCs w:val="32"/>
               </w:rPr>
             </w:pPr>
-            <w:r>
-              <w:rPr>
-                <w:rFonts w:ascii="Roboto" w:hAnsi="Roboto"/>
-              </w:rPr>
-              <w:t>Submitted to:</w:t>
+          </w:p>
+        </w:tc>
+        <w:tc>
+          <w:tcPr>
+            <w:tcW w:w="4116" w:type="dxa"/>
+          </w:tcPr>
+          <w:p>
+            <w:pPr>
+              <w:tabs>
+                <w:tab w:val="left" w:pos="4119"/>
+              </w:tabs>
+              <w:jc w:val="center"/>
+              <w:rPr>
+                <w:rFonts w:ascii="Tenorite" w:hAnsi="Tenorite"/>
+              </w:rPr>
+            </w:pPr>
+            <w:r>
+              <w:rPr>
+                <w:rFonts w:ascii="Tenorite" w:hAnsi="Tenorite"/>
+              </w:rPr>
+              <w:t>Submitted by:</w:t>
             </w:r>
           </w:p>
         </w:tc>
       </w:tr>
       <w:tr>
+        <w:trPr>
+          <w:trHeight w:val="1945"/>
+        </w:trPr>
         <w:tc>
           <w:tcPr>
-            <w:tcW w:w="9736" w:type="dxa"/>
+            <w:tcW w:w="4531" w:type="dxa"/>
           </w:tcPr>
           <w:p>
             <w:pPr>
-              <w:rPr>
-                <w:rFonts w:ascii="Roboto" w:hAnsi="Roboto"/>
+              <w:jc w:val="center"/>
+              <w:rPr>
+                <w:rFonts w:ascii="Tenorite" w:hAnsi="Tenorite"/>
                 <w:b/>
                 <w:bCs/>
                 <w:color w:val="00B050"/>
@@ -578,125 +535,120 @@
             </w:pPr>
             <w:r>
               <w:rPr>
-                <w:rFonts w:ascii="Roboto" w:hAnsi="Roboto"/>
+                <w:rFonts w:ascii="Tenorite" w:hAnsi="Tenorite"/>
+                <w:b/>
+                <w:color w:val="00B050"/>
+                <w:sz w:val="32"/>
+                <w:szCs w:val="32"/>
+              </w:rPr>
+              <w:t>{{</w:t>
+            </w:r>
+            <w:proofErr w:type="spellStart"/>
+            <w:r>
+              <w:rPr>
+                <w:rFonts w:ascii="Tenorite" w:hAnsi="Tenorite"/>
                 <w:b/>
                 <w:bCs/>
                 <w:color w:val="00B050"/>
                 <w:sz w:val="32"/>
                 <w:szCs w:val="32"/>
               </w:rPr>
+              <w:t>Submitted</w:t>
+            </w:r>
+            <w:r>
+              <w:rPr>
+                <w:rFonts w:ascii="Tenorite" w:hAnsi="Tenorite"/>
+                <w:b/>
+                <w:color w:val="00B050"/>
+                <w:sz w:val="32"/>
+                <w:szCs w:val="32"/>
+              </w:rPr>
+              <w:t>_to</w:t>
+            </w:r>
+            <w:proofErr w:type="spellEnd"/>
+            <w:r>
+              <w:rPr>
+                <w:rFonts w:ascii="Tenorite" w:hAnsi="Tenorite"/>
+                <w:b/>
+                <w:color w:val="00B050"/>
+                <w:sz w:val="32"/>
+                <w:szCs w:val="32"/>
+              </w:rPr>
+              <w:t>}}</w:t>
+            </w:r>
+          </w:p>
+        </w:tc>
+        <w:tc>
+          <w:tcPr>
+            <w:tcW w:w="709" w:type="dxa"/>
+          </w:tcPr>
+          <w:p>
+            <w:pPr>
+              <w:tabs>
+                <w:tab w:val="left" w:pos="4119"/>
+              </w:tabs>
+              <w:rPr>
+                <w:rFonts w:ascii="Tenorite" w:hAnsi="Tenorite"/>
+                <w:b/>
+                <w:color w:val="00B050"/>
+              </w:rPr>
+            </w:pPr>
+          </w:p>
+        </w:tc>
+        <w:tc>
+          <w:tcPr>
+            <w:tcW w:w="4116" w:type="dxa"/>
+          </w:tcPr>
+          <w:p>
+            <w:pPr>
+              <w:jc w:val="center"/>
+              <w:rPr>
+                <w:rFonts w:ascii="Tenorite" w:hAnsi="Tenorite"/>
+                <w:sz w:val="32"/>
+                <w:szCs w:val="32"/>
+              </w:rPr>
+            </w:pPr>
+            <w:r>
+              <w:rPr>
+                <w:rFonts w:ascii="Tenorite" w:hAnsi="Tenorite"/>
+                <w:b/>
+                <w:color w:val="00B050"/>
+                <w:sz w:val="32"/>
+                <w:szCs w:val="32"/>
+              </w:rPr>
               <w:t>{{</w:t>
             </w:r>
             <w:proofErr w:type="spellStart"/>
             <w:r>
               <w:rPr>
-                <w:rFonts w:ascii="Roboto" w:hAnsi="Roboto"/>
+                <w:rFonts w:ascii="Tenorite" w:hAnsi="Tenorite"/>
                 <w:b/>
                 <w:bCs/>
                 <w:color w:val="00B050"/>
                 <w:sz w:val="32"/>
                 <w:szCs w:val="32"/>
               </w:rPr>
-              <w:t>Submitted_to</w:t>
-            </w:r>
-            <w:proofErr w:type="spellEnd"/>
-            <w:r>
-              <w:rPr>
-                <w:rFonts w:ascii="Roboto" w:hAnsi="Roboto"/>
-                <w:b/>
-                <w:bCs/>
-                <w:color w:val="00B050"/>
-                <w:sz w:val="32"/>
-                <w:szCs w:val="32"/>
-              </w:rPr>
-              <w:t>}}</w:t>
-            </w:r>
-          </w:p>
-          <w:p>
-            <w:pPr>
-              <w:rPr>
-                <w:sz w:val="32"/>
-                <w:szCs w:val="32"/>
-              </w:rPr>
-            </w:pPr>
-          </w:p>
-        </w:tc>
-      </w:tr>
-      <w:tr>
-        <w:tc>
-          <w:tcPr>
-            <w:tcW w:w="9736" w:type="dxa"/>
-          </w:tcPr>
-          <w:p>
-            <w:pPr>
-              <w:rPr>
-                <w:sz w:val="32"/>
-                <w:szCs w:val="32"/>
-              </w:rPr>
-            </w:pPr>
-            <w:r>
-              <w:rPr>
-                <w:rFonts w:ascii="Roboto" w:hAnsi="Roboto"/>
-              </w:rPr>
-              <w:t>Submitted by:</w:t>
-            </w:r>
-          </w:p>
-        </w:tc>
-      </w:tr>
-      <w:tr>
-        <w:tc>
-          <w:tcPr>
-            <w:tcW w:w="9736" w:type="dxa"/>
-          </w:tcPr>
-          <w:p>
-            <w:pPr>
-              <w:rPr>
-                <w:color w:val="00B050"/>
-                <w:sz w:val="32"/>
-                <w:szCs w:val="32"/>
-              </w:rPr>
-            </w:pPr>
-            <w:r>
-              <w:rPr>
-                <w:rFonts w:ascii="Roboto" w:hAnsi="Roboto"/>
+              <w:t>Submitted</w:t>
+            </w:r>
+            <w:r>
+              <w:rPr>
+                <w:rFonts w:ascii="Tenorite" w:hAnsi="Tenorite"/>
                 <w:b/>
                 <w:color w:val="00B050"/>
                 <w:sz w:val="32"/>
                 <w:szCs w:val="32"/>
               </w:rPr>
-              <w:t>{{</w:t>
-            </w:r>
-            <w:proofErr w:type="spellStart"/>
-            <w:r>
-              <w:rPr>
-                <w:rFonts w:ascii="Roboto" w:hAnsi="Roboto"/>
-                <w:b/>
-                <w:bCs/>
-                <w:color w:val="00B050"/>
-                <w:sz w:val="32"/>
-                <w:szCs w:val="32"/>
-              </w:rPr>
-              <w:t>Submitted</w:t>
-            </w:r>
-            <w:r>
-              <w:rPr>
-                <w:rFonts w:ascii="Roboto" w:hAnsi="Roboto"/>
+              <w:t>_by</w:t>
+            </w:r>
+            <w:proofErr w:type="spellEnd"/>
+            <w:r>
+              <w:rPr>
+                <w:rFonts w:ascii="Tenorite" w:hAnsi="Tenorite"/>
                 <w:b/>
                 <w:color w:val="00B050"/>
                 <w:sz w:val="32"/>
                 <w:szCs w:val="32"/>
               </w:rPr>
-              <w:t>_by</w:t>
-            </w:r>
-            <w:proofErr w:type="spellEnd"/>
-            <w:r>
-              <w:rPr>
-                <w:rFonts w:ascii="Roboto" w:hAnsi="Roboto"/>
-                <w:b/>
-                <w:color w:val="00B050"/>
-                <w:sz w:val="32"/>
-                <w:szCs w:val="32"/>
-              </w:rPr>
               <w:t>}}</w:t>
             </w:r>
           </w:p>
@@ -705,8 +657,9 @@
     </w:tbl>
     <w:p>
       <w:pPr>
-        <w:ind w:firstLine="720"/>
-        <w:rPr>
+        <w:spacing w:after="0" w:line="240" w:lineRule="auto"/>
+        <w:rPr>
+          <w:rFonts w:ascii="Tenorite" w:hAnsi="Tenorite"/>
           <w:sz w:val="32"/>
           <w:szCs w:val="32"/>
         </w:rPr>
@@ -716,18 +669,7 @@
       <w:pPr>
         <w:spacing w:after="0" w:line="240" w:lineRule="auto"/>
         <w:rPr>
-          <w:b/>
-          <w:bCs/>
-          <w:color w:val="129D4E"/>
-          <w:sz w:val="20"/>
-          <w:szCs w:val="20"/>
-        </w:rPr>
-      </w:pPr>
-    </w:p>
-    <w:p>
-      <w:pPr>
-        <w:spacing w:after="0" w:line="240" w:lineRule="auto"/>
-        <w:rPr>
+          <w:rFonts w:ascii="Tenorite" w:hAnsi="Tenorite"/>
           <w:sz w:val="32"/>
           <w:szCs w:val="32"/>
         </w:rPr>
@@ -735,12 +677,48 @@
     </w:p>
     <w:p>
       <w:pPr>
-        <w:spacing w:after="0" w:line="240" w:lineRule="auto"/>
         <w:rPr>
           <w:sz w:val="32"/>
           <w:szCs w:val="32"/>
         </w:rPr>
       </w:pPr>
+    </w:p>
+    <w:p>
+      <w:pPr>
+        <w:rPr>
+          <w:sz w:val="32"/>
+          <w:szCs w:val="32"/>
+        </w:rPr>
+      </w:pPr>
+    </w:p>
+    <w:p>
+      <w:pPr>
+        <w:rPr>
+          <w:sz w:val="32"/>
+          <w:szCs w:val="32"/>
+        </w:rPr>
+      </w:pPr>
+    </w:p>
+    <w:p/>
+    <w:p>
+      <w:pPr>
+        <w:tabs>
+          <w:tab w:val="left" w:pos="7651"/>
+        </w:tabs>
+      </w:pPr>
+      <w:r>
+        <w:tab/>
+      </w:r>
+    </w:p>
+    <w:p>
+      <w:pPr>
+        <w:tabs>
+          <w:tab w:val="left" w:pos="7630"/>
+        </w:tabs>
+      </w:pPr>
+      <w:r>
+        <w:tab/>
+      </w:r>
     </w:p>
     <w:p>
       <w:pPr>
@@ -818,7 +796,6 @@
           <w:docPartUnique/>
         </w:docPartObj>
       </w:sdtPr>
-      <w:sdtEndPr/>
       <w:sdtContent>
         <w:p>
           <w:pPr>
@@ -4544,7 +4521,7 @@
           <wp:extent cx="7549116" cy="1537970"/>
           <wp:effectExtent l="0" t="0" r="0" b="5080"/>
           <wp:wrapNone/>
-          <wp:docPr id="1495996156" name="Picture 16"/>
+          <wp:docPr id="2085650753" name="Picture 16"/>
           <wp:cNvGraphicFramePr>
             <a:graphicFrameLocks xmlns:a="http://schemas.openxmlformats.org/drawingml/2006/main" noChangeAspect="1"/>
           </wp:cNvGraphicFramePr>
@@ -4935,7 +4912,6 @@
           <w:docPartUnique/>
         </w:docPartObj>
       </w:sdtPr>
-      <w:sdtEndPr/>
       <w:sdtContent>
         <w:r>
           <w:rPr>
@@ -5140,1239 +5116,6 @@
     </w:sdt>
     <w:r>
       <w:rPr>
-        <w:noProof/>
-        <w:color w:val="196B24"/>
-        <w:sz w:val="33"/>
-        <w:szCs w:val="33"/>
-        <w:vertAlign w:val="superscript"/>
-      </w:rPr>
-      <mc:AlternateContent>
-        <mc:Choice Requires="wps">
-          <w:drawing>
-            <wp:anchor distT="0" distB="0" distL="0" distR="0" simplePos="0" relativeHeight="251658240" behindDoc="1" locked="0" layoutInCell="1" hidden="0" allowOverlap="1" wp14:anchorId="672E4C6F" wp14:editId="672E4C70">
-              <wp:simplePos x="0" y="0"/>
-              <wp:positionH relativeFrom="page">
-                <wp:align>left</wp:align>
-              </wp:positionH>
-              <wp:positionV relativeFrom="page">
-                <wp:align>top</wp:align>
-              </wp:positionV>
-              <wp:extent cx="7772770" cy="10706100"/>
-              <wp:effectExtent l="0" t="0" r="0" b="0"/>
-              <wp:wrapNone/>
-              <wp:docPr id="3" name="Group 3"/>
-              <wp:cNvGraphicFramePr>
-                <a:graphicFrameLocks xmlns:a="http://schemas.openxmlformats.org/drawingml/2006/main"/>
-              </wp:cNvGraphicFramePr>
-              <a:graphic xmlns:a="http://schemas.openxmlformats.org/drawingml/2006/main">
-                <a:graphicData uri="http://schemas.microsoft.com/office/word/2010/wordprocessingGroup">
-                  <wpg:wgp>
-                    <wpg:cNvGrpSpPr>
-                      <a:grpSpLocks/>
-                    </wpg:cNvGrpSpPr>
-                    <wpg:grpSpPr>
-                      <a:xfrm>
-                        <a:off x="0" y="0"/>
-                        <a:ext cx="7772770" cy="10706100"/>
-                        <a:chOff x="0" y="0"/>
-                        <a:chExt cx="7772770" cy="10075089"/>
-                      </a:xfrm>
-                    </wpg:grpSpPr>
-                    <wps:wsp>
-                      <wps:cNvPr id="1534861841" name="Freeform: Shape 1534861841"/>
-                      <wps:cNvSpPr/>
-                      <wps:spPr>
-                        <a:xfrm>
-                          <a:off x="6558015" y="3731953"/>
-                          <a:ext cx="1214755" cy="3596640"/>
-                        </a:xfrm>
-                        <a:custGeom>
-                          <a:avLst/>
-                          <a:gdLst/>
-                          <a:ahLst/>
-                          <a:cxnLst/>
-                          <a:rect l="l" t="t" r="r" b="b"/>
-                          <a:pathLst>
-                            <a:path w="1214755" h="3596640">
-                              <a:moveTo>
-                                <a:pt x="1214384" y="3596605"/>
-                              </a:moveTo>
-                              <a:lnTo>
-                                <a:pt x="1140826" y="3595101"/>
-                              </a:lnTo>
-                              <a:lnTo>
-                                <a:pt x="1091485" y="3591952"/>
-                              </a:lnTo>
-                              <a:lnTo>
-                                <a:pt x="1042817" y="3587008"/>
-                              </a:lnTo>
-                              <a:lnTo>
-                                <a:pt x="994851" y="3580296"/>
-                              </a:lnTo>
-                              <a:lnTo>
-                                <a:pt x="947620" y="3571845"/>
-                              </a:lnTo>
-                              <a:lnTo>
-                                <a:pt x="901152" y="3561683"/>
-                              </a:lnTo>
-                              <a:lnTo>
-                                <a:pt x="855479" y="3549838"/>
-                              </a:lnTo>
-                              <a:lnTo>
-                                <a:pt x="810632" y="3536338"/>
-                              </a:lnTo>
-                              <a:lnTo>
-                                <a:pt x="766641" y="3521211"/>
-                              </a:lnTo>
-                              <a:lnTo>
-                                <a:pt x="723537" y="3504485"/>
-                              </a:lnTo>
-                              <a:lnTo>
-                                <a:pt x="681351" y="3486189"/>
-                              </a:lnTo>
-                              <a:lnTo>
-                                <a:pt x="640113" y="3466351"/>
-                              </a:lnTo>
-                              <a:lnTo>
-                                <a:pt x="599853" y="3444998"/>
-                              </a:lnTo>
-                              <a:lnTo>
-                                <a:pt x="560603" y="3422158"/>
-                              </a:lnTo>
-                              <a:lnTo>
-                                <a:pt x="522393" y="3397861"/>
-                              </a:lnTo>
-                              <a:lnTo>
-                                <a:pt x="485254" y="3372134"/>
-                              </a:lnTo>
-                              <a:lnTo>
-                                <a:pt x="449216" y="3345004"/>
-                              </a:lnTo>
-                              <a:lnTo>
-                                <a:pt x="414310" y="3316502"/>
-                              </a:lnTo>
-                              <a:lnTo>
-                                <a:pt x="380566" y="3286653"/>
-                              </a:lnTo>
-                              <a:lnTo>
-                                <a:pt x="348017" y="3255487"/>
-                              </a:lnTo>
-                              <a:lnTo>
-                                <a:pt x="316691" y="3223032"/>
-                              </a:lnTo>
-                              <a:lnTo>
-                                <a:pt x="286619" y="3189315"/>
-                              </a:lnTo>
-                              <a:lnTo>
-                                <a:pt x="257833" y="3154366"/>
-                              </a:lnTo>
-                              <a:lnTo>
-                                <a:pt x="230363" y="3118211"/>
-                              </a:lnTo>
-                              <a:lnTo>
-                                <a:pt x="204240" y="3080879"/>
-                              </a:lnTo>
-                              <a:lnTo>
-                                <a:pt x="179493" y="3042399"/>
-                              </a:lnTo>
-                              <a:lnTo>
-                                <a:pt x="156155" y="3002798"/>
-                              </a:lnTo>
-                              <a:lnTo>
-                                <a:pt x="134255" y="2962105"/>
-                              </a:lnTo>
-                              <a:lnTo>
-                                <a:pt x="113824" y="2920347"/>
-                              </a:lnTo>
-                              <a:lnTo>
-                                <a:pt x="94893" y="2877553"/>
-                              </a:lnTo>
-                              <a:lnTo>
-                                <a:pt x="77492" y="2833751"/>
-                              </a:lnTo>
-                              <a:lnTo>
-                                <a:pt x="61653" y="2788968"/>
-                              </a:lnTo>
-                              <a:lnTo>
-                                <a:pt x="47405" y="2743234"/>
-                              </a:lnTo>
-                              <a:lnTo>
-                                <a:pt x="34779" y="2696576"/>
-                              </a:lnTo>
-                              <a:lnTo>
-                                <a:pt x="23807" y="2649023"/>
-                              </a:lnTo>
-                              <a:lnTo>
-                                <a:pt x="14518" y="2600602"/>
-                              </a:lnTo>
-                              <a:lnTo>
-                                <a:pt x="6944" y="2551342"/>
-                              </a:lnTo>
-                              <a:lnTo>
-                                <a:pt x="2595" y="2498586"/>
-                              </a:lnTo>
-                              <a:lnTo>
-                                <a:pt x="0" y="56638"/>
-                              </a:lnTo>
-                              <a:lnTo>
-                                <a:pt x="290" y="45417"/>
-                              </a:lnTo>
-                              <a:lnTo>
-                                <a:pt x="3366" y="0"/>
-                              </a:lnTo>
-                              <a:lnTo>
-                                <a:pt x="40172" y="33868"/>
-                              </a:lnTo>
-                              <a:lnTo>
-                                <a:pt x="110626" y="100337"/>
-                              </a:lnTo>
-                              <a:lnTo>
-                                <a:pt x="145127" y="132402"/>
-                              </a:lnTo>
-                              <a:lnTo>
-                                <a:pt x="179710" y="163361"/>
-                              </a:lnTo>
-                              <a:lnTo>
-                                <a:pt x="214803" y="192970"/>
-                              </a:lnTo>
-                              <a:lnTo>
-                                <a:pt x="250831" y="220982"/>
-                              </a:lnTo>
-                              <a:lnTo>
-                                <a:pt x="290194" y="256426"/>
-                              </a:lnTo>
-                              <a:lnTo>
-                                <a:pt x="317325" y="294890"/>
-                              </a:lnTo>
-                              <a:lnTo>
-                                <a:pt x="334190" y="337093"/>
-                              </a:lnTo>
-                              <a:lnTo>
-                                <a:pt x="342756" y="383752"/>
-                              </a:lnTo>
-                              <a:lnTo>
-                                <a:pt x="344991" y="435585"/>
-                              </a:lnTo>
-                              <a:lnTo>
-                                <a:pt x="342488" y="1592716"/>
-                              </a:lnTo>
-                              <a:lnTo>
-                                <a:pt x="343378" y="2448000"/>
-                              </a:lnTo>
-                              <a:lnTo>
-                                <a:pt x="345343" y="2502251"/>
-                              </a:lnTo>
-                              <a:lnTo>
-                                <a:pt x="350857" y="2556265"/>
-                              </a:lnTo>
-                              <a:lnTo>
-                                <a:pt x="359899" y="2609801"/>
-                              </a:lnTo>
-                              <a:lnTo>
-                                <a:pt x="372425" y="2662622"/>
-                              </a:lnTo>
-                              <a:lnTo>
-                                <a:pt x="388385" y="2714509"/>
-                              </a:lnTo>
-                              <a:lnTo>
-                                <a:pt x="407711" y="2765247"/>
-                              </a:lnTo>
-                              <a:lnTo>
-                                <a:pt x="430320" y="2814611"/>
-                              </a:lnTo>
-                              <a:lnTo>
-                                <a:pt x="456109" y="2862380"/>
-                              </a:lnTo>
-                              <a:lnTo>
-                                <a:pt x="484972" y="2908358"/>
-                              </a:lnTo>
-                              <a:lnTo>
-                                <a:pt x="516790" y="2952353"/>
-                              </a:lnTo>
-                              <a:lnTo>
-                                <a:pt x="551421" y="2994168"/>
-                              </a:lnTo>
-                              <a:lnTo>
-                                <a:pt x="588711" y="3033619"/>
-                              </a:lnTo>
-                              <a:lnTo>
-                                <a:pt x="628504" y="3070545"/>
-                              </a:lnTo>
-                              <a:lnTo>
-                                <a:pt x="670637" y="3104789"/>
-                              </a:lnTo>
-                              <a:lnTo>
-                                <a:pt x="714924" y="3136200"/>
-                              </a:lnTo>
-                              <a:lnTo>
-                                <a:pt x="761165" y="3164637"/>
-                              </a:lnTo>
-                              <a:lnTo>
-                                <a:pt x="809169" y="3189985"/>
-                              </a:lnTo>
-                              <a:lnTo>
-                                <a:pt x="858739" y="3212139"/>
-                              </a:lnTo>
-                              <a:lnTo>
-                                <a:pt x="909653" y="3230997"/>
-                              </a:lnTo>
-                              <a:lnTo>
-                                <a:pt x="961685" y="3246477"/>
-                              </a:lnTo>
-                              <a:lnTo>
-                                <a:pt x="1014619" y="3258516"/>
-                              </a:lnTo>
-                              <a:lnTo>
-                                <a:pt x="1087576" y="3268796"/>
-                              </a:lnTo>
-                              <a:lnTo>
-                                <a:pt x="1143322" y="3272424"/>
-                              </a:lnTo>
-                              <a:lnTo>
-                                <a:pt x="1199324" y="3273791"/>
-                              </a:lnTo>
-                              <a:lnTo>
-                                <a:pt x="1214384" y="3273859"/>
-                              </a:lnTo>
-                              <a:lnTo>
-                                <a:pt x="1214384" y="3596605"/>
-                              </a:lnTo>
-                              <a:close/>
-                            </a:path>
-                          </a:pathLst>
-                        </a:custGeom>
-                        <a:solidFill>
-                          <a:srgbClr val="2A2E87"/>
-                        </a:solidFill>
-                      </wps:spPr>
-                      <wps:bodyPr wrap="square" lIns="0" tIns="0" rIns="0" bIns="0" rtlCol="0">
-                        <a:prstTxWarp prst="textNoShape">
-                          <a:avLst/>
-                        </a:prstTxWarp>
-                        <a:noAutofit/>
-                      </wps:bodyPr>
-                    </wps:wsp>
-                    <wps:wsp>
-                      <wps:cNvPr id="1097442948" name="Freeform: Shape 1097442948"/>
-                      <wps:cNvSpPr/>
-                      <wps:spPr>
-                        <a:xfrm>
-                          <a:off x="7175200" y="3736591"/>
-                          <a:ext cx="597535" cy="3013075"/>
-                        </a:xfrm>
-                        <a:custGeom>
-                          <a:avLst/>
-                          <a:gdLst/>
-                          <a:ahLst/>
-                          <a:cxnLst/>
-                          <a:rect l="l" t="t" r="r" b="b"/>
-                          <a:pathLst>
-                            <a:path w="597535" h="3013075">
-                              <a:moveTo>
-                                <a:pt x="597199" y="3012682"/>
-                              </a:moveTo>
-                              <a:lnTo>
-                                <a:pt x="511026" y="3006569"/>
-                              </a:lnTo>
-                              <a:lnTo>
-                                <a:pt x="462713" y="2998489"/>
-                              </a:lnTo>
-                              <a:lnTo>
-                                <a:pt x="416354" y="2987336"/>
-                              </a:lnTo>
-                              <a:lnTo>
-                                <a:pt x="372026" y="2973188"/>
-                              </a:lnTo>
-                              <a:lnTo>
-                                <a:pt x="329802" y="2956119"/>
-                              </a:lnTo>
-                              <a:lnTo>
-                                <a:pt x="289758" y="2936206"/>
-                              </a:lnTo>
-                              <a:lnTo>
-                                <a:pt x="251969" y="2913525"/>
-                              </a:lnTo>
-                              <a:lnTo>
-                                <a:pt x="216510" y="2888151"/>
-                              </a:lnTo>
-                              <a:lnTo>
-                                <a:pt x="183455" y="2860160"/>
-                              </a:lnTo>
-                              <a:lnTo>
-                                <a:pt x="152880" y="2829629"/>
-                              </a:lnTo>
-                              <a:lnTo>
-                                <a:pt x="124860" y="2796633"/>
-                              </a:lnTo>
-                              <a:lnTo>
-                                <a:pt x="99469" y="2761248"/>
-                              </a:lnTo>
-                              <a:lnTo>
-                                <a:pt x="76783" y="2723551"/>
-                              </a:lnTo>
-                              <a:lnTo>
-                                <a:pt x="56876" y="2683616"/>
-                              </a:lnTo>
-                              <a:lnTo>
-                                <a:pt x="39823" y="2641521"/>
-                              </a:lnTo>
-                              <a:lnTo>
-                                <a:pt x="25700" y="2597340"/>
-                              </a:lnTo>
-                              <a:lnTo>
-                                <a:pt x="14581" y="2551150"/>
-                              </a:lnTo>
-                              <a:lnTo>
-                                <a:pt x="6541" y="2503027"/>
-                              </a:lnTo>
-                              <a:lnTo>
-                                <a:pt x="1656" y="2453047"/>
-                              </a:lnTo>
-                              <a:lnTo>
-                                <a:pt x="0" y="2401285"/>
-                              </a:lnTo>
-                              <a:lnTo>
-                                <a:pt x="294" y="0"/>
-                              </a:lnTo>
-                              <a:lnTo>
-                                <a:pt x="56306" y="49082"/>
-                              </a:lnTo>
-                              <a:lnTo>
-                                <a:pt x="71985" y="63193"/>
-                              </a:lnTo>
-                              <a:lnTo>
-                                <a:pt x="111464" y="100853"/>
-                              </a:lnTo>
-                              <a:lnTo>
-                                <a:pt x="150553" y="139058"/>
-                              </a:lnTo>
-                              <a:lnTo>
-                                <a:pt x="190670" y="175782"/>
-                              </a:lnTo>
-                              <a:lnTo>
-                                <a:pt x="233234" y="209000"/>
-                              </a:lnTo>
-                              <a:lnTo>
-                                <a:pt x="275928" y="246005"/>
-                              </a:lnTo>
-                              <a:lnTo>
-                                <a:pt x="304846" y="287161"/>
-                              </a:lnTo>
-                              <a:lnTo>
-                                <a:pt x="322402" y="332825"/>
-                              </a:lnTo>
-                              <a:lnTo>
-                                <a:pt x="331012" y="383353"/>
-                              </a:lnTo>
-                              <a:lnTo>
-                                <a:pt x="333091" y="439104"/>
-                              </a:lnTo>
-                              <a:lnTo>
-                                <a:pt x="330380" y="1247631"/>
-                              </a:lnTo>
-                              <a:lnTo>
-                                <a:pt x="330467" y="2409912"/>
-                              </a:lnTo>
-                              <a:lnTo>
-                                <a:pt x="333140" y="2463912"/>
-                              </a:lnTo>
-                              <a:lnTo>
-                                <a:pt x="341262" y="2511943"/>
-                              </a:lnTo>
-                              <a:lnTo>
-                                <a:pt x="354912" y="2554070"/>
-                              </a:lnTo>
-                              <a:lnTo>
-                                <a:pt x="374170" y="2590363"/>
-                              </a:lnTo>
-                              <a:lnTo>
-                                <a:pt x="399115" y="2620890"/>
-                              </a:lnTo>
-                              <a:lnTo>
-                                <a:pt x="429828" y="2645717"/>
-                              </a:lnTo>
-                              <a:lnTo>
-                                <a:pt x="466386" y="2664913"/>
-                              </a:lnTo>
-                              <a:lnTo>
-                                <a:pt x="508870" y="2678545"/>
-                              </a:lnTo>
-                              <a:lnTo>
-                                <a:pt x="557360" y="2686682"/>
-                              </a:lnTo>
-                              <a:lnTo>
-                                <a:pt x="597199" y="2688660"/>
-                              </a:lnTo>
-                              <a:lnTo>
-                                <a:pt x="597199" y="3012682"/>
-                              </a:lnTo>
-                              <a:close/>
-                            </a:path>
-                          </a:pathLst>
-                        </a:custGeom>
-                        <a:solidFill>
-                          <a:srgbClr val="8E8E8E"/>
-                        </a:solidFill>
-                      </wps:spPr>
-                      <wps:bodyPr wrap="square" lIns="0" tIns="0" rIns="0" bIns="0" rtlCol="0">
-                        <a:prstTxWarp prst="textNoShape">
-                          <a:avLst/>
-                        </a:prstTxWarp>
-                        <a:noAutofit/>
-                      </wps:bodyPr>
-                    </wps:wsp>
-                    <wps:wsp>
-                      <wps:cNvPr id="2015338118" name="Freeform: Shape 2015338118"/>
-                      <wps:cNvSpPr/>
-                      <wps:spPr>
-                        <a:xfrm>
-                          <a:off x="5399643" y="438786"/>
-                          <a:ext cx="2372995" cy="3599179"/>
-                        </a:xfrm>
-                        <a:custGeom>
-                          <a:avLst/>
-                          <a:gdLst/>
-                          <a:ahLst/>
-                          <a:cxnLst/>
-                          <a:rect l="l" t="t" r="r" b="b"/>
-                          <a:pathLst>
-                            <a:path w="2372995" h="3599179">
-                              <a:moveTo>
-                                <a:pt x="1701991" y="3598688"/>
-                              </a:moveTo>
-                              <a:lnTo>
-                                <a:pt x="1344160" y="3597474"/>
-                              </a:lnTo>
-                              <a:lnTo>
-                                <a:pt x="1190808" y="3596426"/>
-                              </a:lnTo>
-                              <a:lnTo>
-                                <a:pt x="1140826" y="3595101"/>
-                              </a:lnTo>
-                              <a:lnTo>
-                                <a:pt x="1091485" y="3591952"/>
-                              </a:lnTo>
-                              <a:lnTo>
-                                <a:pt x="1042817" y="3587008"/>
-                              </a:lnTo>
-                              <a:lnTo>
-                                <a:pt x="994851" y="3580296"/>
-                              </a:lnTo>
-                              <a:lnTo>
-                                <a:pt x="947620" y="3571846"/>
-                              </a:lnTo>
-                              <a:lnTo>
-                                <a:pt x="901152" y="3561683"/>
-                              </a:lnTo>
-                              <a:lnTo>
-                                <a:pt x="855479" y="3549838"/>
-                              </a:lnTo>
-                              <a:lnTo>
-                                <a:pt x="810632" y="3536338"/>
-                              </a:lnTo>
-                              <a:lnTo>
-                                <a:pt x="766641" y="3521211"/>
-                              </a:lnTo>
-                              <a:lnTo>
-                                <a:pt x="723537" y="3504486"/>
-                              </a:lnTo>
-                              <a:lnTo>
-                                <a:pt x="681351" y="3486189"/>
-                              </a:lnTo>
-                              <a:lnTo>
-                                <a:pt x="640113" y="3466351"/>
-                              </a:lnTo>
-                              <a:lnTo>
-                                <a:pt x="599853" y="3444998"/>
-                              </a:lnTo>
-                              <a:lnTo>
-                                <a:pt x="560603" y="3422158"/>
-                              </a:lnTo>
-                              <a:lnTo>
-                                <a:pt x="522393" y="3397861"/>
-                              </a:lnTo>
-                              <a:lnTo>
-                                <a:pt x="485254" y="3372134"/>
-                              </a:lnTo>
-                              <a:lnTo>
-                                <a:pt x="449216" y="3345005"/>
-                              </a:lnTo>
-                              <a:lnTo>
-                                <a:pt x="414310" y="3316502"/>
-                              </a:lnTo>
-                              <a:lnTo>
-                                <a:pt x="380566" y="3286653"/>
-                              </a:lnTo>
-                              <a:lnTo>
-                                <a:pt x="348017" y="3255487"/>
-                              </a:lnTo>
-                              <a:lnTo>
-                                <a:pt x="316691" y="3223032"/>
-                              </a:lnTo>
-                              <a:lnTo>
-                                <a:pt x="286619" y="3189315"/>
-                              </a:lnTo>
-                              <a:lnTo>
-                                <a:pt x="257833" y="3154366"/>
-                              </a:lnTo>
-                              <a:lnTo>
-                                <a:pt x="230363" y="3118211"/>
-                              </a:lnTo>
-                              <a:lnTo>
-                                <a:pt x="204240" y="3080879"/>
-                              </a:lnTo>
-                              <a:lnTo>
-                                <a:pt x="179493" y="3042399"/>
-                              </a:lnTo>
-                              <a:lnTo>
-                                <a:pt x="156155" y="3002798"/>
-                              </a:lnTo>
-                              <a:lnTo>
-                                <a:pt x="134255" y="2962105"/>
-                              </a:lnTo>
-                              <a:lnTo>
-                                <a:pt x="113824" y="2920347"/>
-                              </a:lnTo>
-                              <a:lnTo>
-                                <a:pt x="94893" y="2877553"/>
-                              </a:lnTo>
-                              <a:lnTo>
-                                <a:pt x="77492" y="2833751"/>
-                              </a:lnTo>
-                              <a:lnTo>
-                                <a:pt x="61653" y="2788969"/>
-                              </a:lnTo>
-                              <a:lnTo>
-                                <a:pt x="47405" y="2743234"/>
-                              </a:lnTo>
-                              <a:lnTo>
-                                <a:pt x="34779" y="2696577"/>
-                              </a:lnTo>
-                              <a:lnTo>
-                                <a:pt x="23807" y="2649023"/>
-                              </a:lnTo>
-                              <a:lnTo>
-                                <a:pt x="14518" y="2600602"/>
-                              </a:lnTo>
-                              <a:lnTo>
-                                <a:pt x="6944" y="2551342"/>
-                              </a:lnTo>
-                              <a:lnTo>
-                                <a:pt x="2595" y="2498586"/>
-                              </a:lnTo>
-                              <a:lnTo>
-                                <a:pt x="0" y="56638"/>
-                              </a:lnTo>
-                              <a:lnTo>
-                                <a:pt x="290" y="45417"/>
-                              </a:lnTo>
-                              <a:lnTo>
-                                <a:pt x="3366" y="0"/>
-                              </a:lnTo>
-                              <a:lnTo>
-                                <a:pt x="40172" y="33868"/>
-                              </a:lnTo>
-                              <a:lnTo>
-                                <a:pt x="110626" y="100337"/>
-                              </a:lnTo>
-                              <a:lnTo>
-                                <a:pt x="145127" y="132402"/>
-                              </a:lnTo>
-                              <a:lnTo>
-                                <a:pt x="179710" y="163361"/>
-                              </a:lnTo>
-                              <a:lnTo>
-                                <a:pt x="214803" y="192970"/>
-                              </a:lnTo>
-                              <a:lnTo>
-                                <a:pt x="250831" y="220982"/>
-                              </a:lnTo>
-                              <a:lnTo>
-                                <a:pt x="290194" y="256426"/>
-                              </a:lnTo>
-                              <a:lnTo>
-                                <a:pt x="317325" y="294890"/>
-                              </a:lnTo>
-                              <a:lnTo>
-                                <a:pt x="334190" y="337093"/>
-                              </a:lnTo>
-                              <a:lnTo>
-                                <a:pt x="342756" y="383752"/>
-                              </a:lnTo>
-                              <a:lnTo>
-                                <a:pt x="344991" y="435585"/>
-                              </a:lnTo>
-                              <a:lnTo>
-                                <a:pt x="342488" y="1592716"/>
-                              </a:lnTo>
-                              <a:lnTo>
-                                <a:pt x="343378" y="2448001"/>
-                              </a:lnTo>
-                              <a:lnTo>
-                                <a:pt x="345343" y="2502251"/>
-                              </a:lnTo>
-                              <a:lnTo>
-                                <a:pt x="350857" y="2556265"/>
-                              </a:lnTo>
-                              <a:lnTo>
-                                <a:pt x="359899" y="2609801"/>
-                              </a:lnTo>
-                              <a:lnTo>
-                                <a:pt x="372425" y="2662622"/>
-                              </a:lnTo>
-                              <a:lnTo>
-                                <a:pt x="388385" y="2714509"/>
-                              </a:lnTo>
-                              <a:lnTo>
-                                <a:pt x="407711" y="2765247"/>
-                              </a:lnTo>
-                              <a:lnTo>
-                                <a:pt x="430320" y="2814611"/>
-                              </a:lnTo>
-                              <a:lnTo>
-                                <a:pt x="456109" y="2862380"/>
-                              </a:lnTo>
-                              <a:lnTo>
-                                <a:pt x="484972" y="2908358"/>
-                              </a:lnTo>
-                              <a:lnTo>
-                                <a:pt x="516790" y="2952353"/>
-                              </a:lnTo>
-                              <a:lnTo>
-                                <a:pt x="551421" y="2994168"/>
-                              </a:lnTo>
-                              <a:lnTo>
-                                <a:pt x="588711" y="3033620"/>
-                              </a:lnTo>
-                              <a:lnTo>
-                                <a:pt x="628504" y="3070545"/>
-                              </a:lnTo>
-                              <a:lnTo>
-                                <a:pt x="670637" y="3104789"/>
-                              </a:lnTo>
-                              <a:lnTo>
-                                <a:pt x="714924" y="3136200"/>
-                              </a:lnTo>
-                              <a:lnTo>
-                                <a:pt x="761165" y="3164637"/>
-                              </a:lnTo>
-                              <a:lnTo>
-                                <a:pt x="809169" y="3189985"/>
-                              </a:lnTo>
-                              <a:lnTo>
-                                <a:pt x="858739" y="3212139"/>
-                              </a:lnTo>
-                              <a:lnTo>
-                                <a:pt x="909653" y="3230997"/>
-                              </a:lnTo>
-                              <a:lnTo>
-                                <a:pt x="961685" y="3246477"/>
-                              </a:lnTo>
-                              <a:lnTo>
-                                <a:pt x="1014619" y="3258516"/>
-                              </a:lnTo>
-                              <a:lnTo>
-                                <a:pt x="1087576" y="3268796"/>
-                              </a:lnTo>
-                              <a:lnTo>
-                                <a:pt x="1143322" y="3272424"/>
-                              </a:lnTo>
-                              <a:lnTo>
-                                <a:pt x="1199324" y="3273791"/>
-                              </a:lnTo>
-                              <a:lnTo>
-                                <a:pt x="2372757" y="3274684"/>
-                              </a:lnTo>
-                              <a:lnTo>
-                                <a:pt x="2372757" y="3598020"/>
-                              </a:lnTo>
-                              <a:lnTo>
-                                <a:pt x="1701991" y="3598688"/>
-                              </a:lnTo>
-                              <a:close/>
-                            </a:path>
-                          </a:pathLst>
-                        </a:custGeom>
-                        <a:solidFill>
-                          <a:srgbClr val="2A2E87"/>
-                        </a:solidFill>
-                      </wps:spPr>
-                      <wps:bodyPr wrap="square" lIns="0" tIns="0" rIns="0" bIns="0" rtlCol="0">
-                        <a:prstTxWarp prst="textNoShape">
-                          <a:avLst/>
-                        </a:prstTxWarp>
-                        <a:noAutofit/>
-                      </wps:bodyPr>
-                    </wps:wsp>
-                    <wps:wsp>
-                      <wps:cNvPr id="737735175" name="Freeform: Shape 737735175"/>
-                      <wps:cNvSpPr/>
-                      <wps:spPr>
-                        <a:xfrm>
-                          <a:off x="6016828" y="443423"/>
-                          <a:ext cx="1755775" cy="3013710"/>
-                        </a:xfrm>
-                        <a:custGeom>
-                          <a:avLst/>
-                          <a:gdLst/>
-                          <a:ahLst/>
-                          <a:cxnLst/>
-                          <a:rect l="l" t="t" r="r" b="b"/>
-                          <a:pathLst>
-                            <a:path w="1755775" h="3013710">
-                              <a:moveTo>
-                                <a:pt x="613218" y="3013208"/>
-                              </a:moveTo>
-                              <a:lnTo>
-                                <a:pt x="561219" y="3011500"/>
-                              </a:lnTo>
-                              <a:lnTo>
-                                <a:pt x="511026" y="3006569"/>
-                              </a:lnTo>
-                              <a:lnTo>
-                                <a:pt x="462713" y="2998489"/>
-                              </a:lnTo>
-                              <a:lnTo>
-                                <a:pt x="416354" y="2987336"/>
-                              </a:lnTo>
-                              <a:lnTo>
-                                <a:pt x="372026" y="2973188"/>
-                              </a:lnTo>
-                              <a:lnTo>
-                                <a:pt x="329802" y="2956119"/>
-                              </a:lnTo>
-                              <a:lnTo>
-                                <a:pt x="289758" y="2936206"/>
-                              </a:lnTo>
-                              <a:lnTo>
-                                <a:pt x="251969" y="2913525"/>
-                              </a:lnTo>
-                              <a:lnTo>
-                                <a:pt x="216510" y="2888151"/>
-                              </a:lnTo>
-                              <a:lnTo>
-                                <a:pt x="183455" y="2860160"/>
-                              </a:lnTo>
-                              <a:lnTo>
-                                <a:pt x="152880" y="2829629"/>
-                              </a:lnTo>
-                              <a:lnTo>
-                                <a:pt x="124860" y="2796633"/>
-                              </a:lnTo>
-                              <a:lnTo>
-                                <a:pt x="99469" y="2761248"/>
-                              </a:lnTo>
-                              <a:lnTo>
-                                <a:pt x="76783" y="2723551"/>
-                              </a:lnTo>
-                              <a:lnTo>
-                                <a:pt x="56876" y="2683616"/>
-                              </a:lnTo>
-                              <a:lnTo>
-                                <a:pt x="39823" y="2641521"/>
-                              </a:lnTo>
-                              <a:lnTo>
-                                <a:pt x="25700" y="2597340"/>
-                              </a:lnTo>
-                              <a:lnTo>
-                                <a:pt x="14581" y="2551150"/>
-                              </a:lnTo>
-                              <a:lnTo>
-                                <a:pt x="6541" y="2503027"/>
-                              </a:lnTo>
-                              <a:lnTo>
-                                <a:pt x="1656" y="2453047"/>
-                              </a:lnTo>
-                              <a:lnTo>
-                                <a:pt x="0" y="2401285"/>
-                              </a:lnTo>
-                              <a:lnTo>
-                                <a:pt x="294" y="0"/>
-                              </a:lnTo>
-                              <a:lnTo>
-                                <a:pt x="56306" y="49082"/>
-                              </a:lnTo>
-                              <a:lnTo>
-                                <a:pt x="71985" y="63193"/>
-                              </a:lnTo>
-                              <a:lnTo>
-                                <a:pt x="111464" y="100853"/>
-                              </a:lnTo>
-                              <a:lnTo>
-                                <a:pt x="150553" y="139058"/>
-                              </a:lnTo>
-                              <a:lnTo>
-                                <a:pt x="190670" y="175782"/>
-                              </a:lnTo>
-                              <a:lnTo>
-                                <a:pt x="233234" y="209000"/>
-                              </a:lnTo>
-                              <a:lnTo>
-                                <a:pt x="275928" y="246005"/>
-                              </a:lnTo>
-                              <a:lnTo>
-                                <a:pt x="304846" y="287161"/>
-                              </a:lnTo>
-                              <a:lnTo>
-                                <a:pt x="322402" y="332825"/>
-                              </a:lnTo>
-                              <a:lnTo>
-                                <a:pt x="331012" y="383353"/>
-                              </a:lnTo>
-                              <a:lnTo>
-                                <a:pt x="333091" y="439104"/>
-                              </a:lnTo>
-                              <a:lnTo>
-                                <a:pt x="330380" y="1247631"/>
-                              </a:lnTo>
-                              <a:lnTo>
-                                <a:pt x="330467" y="2409912"/>
-                              </a:lnTo>
-                              <a:lnTo>
-                                <a:pt x="333140" y="2463912"/>
-                              </a:lnTo>
-                              <a:lnTo>
-                                <a:pt x="341262" y="2511943"/>
-                              </a:lnTo>
-                              <a:lnTo>
-                                <a:pt x="354912" y="2554070"/>
-                              </a:lnTo>
-                              <a:lnTo>
-                                <a:pt x="374170" y="2590363"/>
-                              </a:lnTo>
-                              <a:lnTo>
-                                <a:pt x="399115" y="2620890"/>
-                              </a:lnTo>
-                              <a:lnTo>
-                                <a:pt x="429828" y="2645717"/>
-                              </a:lnTo>
-                              <a:lnTo>
-                                <a:pt x="466386" y="2664913"/>
-                              </a:lnTo>
-                              <a:lnTo>
-                                <a:pt x="508870" y="2678545"/>
-                              </a:lnTo>
-                              <a:lnTo>
-                                <a:pt x="557360" y="2686682"/>
-                              </a:lnTo>
-                              <a:lnTo>
-                                <a:pt x="611935" y="2689391"/>
-                              </a:lnTo>
-                              <a:lnTo>
-                                <a:pt x="1755572" y="2689687"/>
-                              </a:lnTo>
-                              <a:lnTo>
-                                <a:pt x="1755572" y="3012249"/>
-                              </a:lnTo>
-                              <a:lnTo>
-                                <a:pt x="613218" y="3013208"/>
-                              </a:lnTo>
-                              <a:close/>
-                            </a:path>
-                          </a:pathLst>
-                        </a:custGeom>
-                        <a:solidFill>
-                          <a:srgbClr val="8E8E8E"/>
-                        </a:solidFill>
-                      </wps:spPr>
-                      <wps:bodyPr wrap="square" lIns="0" tIns="0" rIns="0" bIns="0" rtlCol="0">
-                        <a:prstTxWarp prst="textNoShape">
-                          <a:avLst/>
-                        </a:prstTxWarp>
-                        <a:noAutofit/>
-                      </wps:bodyPr>
-                    </wps:wsp>
-                    <wps:wsp>
-                      <wps:cNvPr id="622237604" name="Freeform: Shape 622237604"/>
-                      <wps:cNvSpPr/>
-                      <wps:spPr>
-                        <a:xfrm>
-                          <a:off x="5399642" y="0"/>
-                          <a:ext cx="345440" cy="1424940"/>
-                        </a:xfrm>
-                        <a:custGeom>
-                          <a:avLst/>
-                          <a:gdLst/>
-                          <a:ahLst/>
-                          <a:cxnLst/>
-                          <a:rect l="l" t="t" r="r" b="b"/>
-                          <a:pathLst>
-                            <a:path w="345440" h="1424940">
-                              <a:moveTo>
-                                <a:pt x="342494" y="0"/>
-                              </a:moveTo>
-                              <a:lnTo>
-                                <a:pt x="832" y="0"/>
-                              </a:lnTo>
-                              <a:lnTo>
-                                <a:pt x="715" y="152724"/>
-                              </a:lnTo>
-                              <a:lnTo>
-                                <a:pt x="606" y="305215"/>
-                              </a:lnTo>
-                              <a:lnTo>
-                                <a:pt x="480" y="490610"/>
-                              </a:lnTo>
-                              <a:lnTo>
-                                <a:pt x="354" y="691849"/>
-                              </a:lnTo>
-                              <a:lnTo>
-                                <a:pt x="238" y="893087"/>
-                              </a:lnTo>
-                              <a:lnTo>
-                                <a:pt x="112" y="1134400"/>
-                              </a:lnTo>
-                              <a:lnTo>
-                                <a:pt x="0" y="1372652"/>
-                              </a:lnTo>
-                              <a:lnTo>
-                                <a:pt x="290" y="1383873"/>
-                              </a:lnTo>
-                              <a:lnTo>
-                                <a:pt x="1003" y="1395422"/>
-                              </a:lnTo>
-                              <a:lnTo>
-                                <a:pt x="2135" y="1411045"/>
-                              </a:lnTo>
-                              <a:lnTo>
-                                <a:pt x="3052" y="1424677"/>
-                              </a:lnTo>
-                              <a:lnTo>
-                                <a:pt x="8423" y="1424677"/>
-                              </a:lnTo>
-                              <a:lnTo>
-                                <a:pt x="40172" y="1395422"/>
-                              </a:lnTo>
-                              <a:lnTo>
-                                <a:pt x="110626" y="1328953"/>
-                              </a:lnTo>
-                              <a:lnTo>
-                                <a:pt x="145127" y="1296888"/>
-                              </a:lnTo>
-                              <a:lnTo>
-                                <a:pt x="179710" y="1265929"/>
-                              </a:lnTo>
-                              <a:lnTo>
-                                <a:pt x="214803" y="1236320"/>
-                              </a:lnTo>
-                              <a:lnTo>
-                                <a:pt x="250831" y="1208308"/>
-                              </a:lnTo>
-                              <a:lnTo>
-                                <a:pt x="290194" y="1172864"/>
-                              </a:lnTo>
-                              <a:lnTo>
-                                <a:pt x="317325" y="1134400"/>
-                              </a:lnTo>
-                              <a:lnTo>
-                                <a:pt x="334190" y="1092197"/>
-                              </a:lnTo>
-                              <a:lnTo>
-                                <a:pt x="342756" y="1045538"/>
-                              </a:lnTo>
-                              <a:lnTo>
-                                <a:pt x="344991" y="993705"/>
-                              </a:lnTo>
-                              <a:lnTo>
-                                <a:pt x="344494" y="893087"/>
-                              </a:lnTo>
-                              <a:lnTo>
-                                <a:pt x="344152" y="813518"/>
-                              </a:lnTo>
-                              <a:lnTo>
-                                <a:pt x="343688" y="691849"/>
-                              </a:lnTo>
-                              <a:lnTo>
-                                <a:pt x="343235" y="540920"/>
-                              </a:lnTo>
-                              <a:lnTo>
-                                <a:pt x="343110" y="490610"/>
-                              </a:lnTo>
-                              <a:lnTo>
-                                <a:pt x="342998" y="440300"/>
-                              </a:lnTo>
-                              <a:lnTo>
-                                <a:pt x="342898" y="389990"/>
-                              </a:lnTo>
-                              <a:lnTo>
-                                <a:pt x="342810" y="339679"/>
-                              </a:lnTo>
-                              <a:lnTo>
-                                <a:pt x="342734" y="289369"/>
-                              </a:lnTo>
-                              <a:lnTo>
-                                <a:pt x="342613" y="188748"/>
-                              </a:lnTo>
-                              <a:lnTo>
-                                <a:pt x="342494" y="0"/>
-                              </a:lnTo>
-                              <a:close/>
-                            </a:path>
-                          </a:pathLst>
-                        </a:custGeom>
-                        <a:solidFill>
-                          <a:srgbClr val="2A2E87"/>
-                        </a:solidFill>
-                      </wps:spPr>
-                      <wps:bodyPr wrap="square" lIns="0" tIns="0" rIns="0" bIns="0" rtlCol="0">
-                        <a:prstTxWarp prst="textNoShape">
-                          <a:avLst/>
-                        </a:prstTxWarp>
-                        <a:noAutofit/>
-                      </wps:bodyPr>
-                    </wps:wsp>
-                    <wps:wsp>
-                      <wps:cNvPr id="2064603665" name="Freeform: Shape 2064603665"/>
-                      <wps:cNvSpPr/>
-                      <wps:spPr>
-                        <a:xfrm>
-                          <a:off x="6016766" y="0"/>
-                          <a:ext cx="333375" cy="1424940"/>
-                        </a:xfrm>
-                        <a:custGeom>
-                          <a:avLst/>
-                          <a:gdLst/>
-                          <a:ahLst/>
-                          <a:cxnLst/>
-                          <a:rect l="l" t="t" r="r" b="b"/>
-                          <a:pathLst>
-                            <a:path w="333375" h="1424940">
-                              <a:moveTo>
-                                <a:pt x="330341" y="0"/>
-                              </a:moveTo>
-                              <a:lnTo>
-                                <a:pt x="0" y="0"/>
-                              </a:lnTo>
-                              <a:lnTo>
-                                <a:pt x="355" y="1424677"/>
-                              </a:lnTo>
-                              <a:lnTo>
-                                <a:pt x="56368" y="1375571"/>
-                              </a:lnTo>
-                              <a:lnTo>
-                                <a:pt x="72047" y="1361460"/>
-                              </a:lnTo>
-                              <a:lnTo>
-                                <a:pt x="111526" y="1323799"/>
-                              </a:lnTo>
-                              <a:lnTo>
-                                <a:pt x="150615" y="1285595"/>
-                              </a:lnTo>
-                              <a:lnTo>
-                                <a:pt x="190732" y="1248871"/>
-                              </a:lnTo>
-                              <a:lnTo>
-                                <a:pt x="233296" y="1215653"/>
-                              </a:lnTo>
-                              <a:lnTo>
-                                <a:pt x="275990" y="1178648"/>
-                              </a:lnTo>
-                              <a:lnTo>
-                                <a:pt x="304908" y="1137492"/>
-                              </a:lnTo>
-                              <a:lnTo>
-                                <a:pt x="322464" y="1091828"/>
-                              </a:lnTo>
-                              <a:lnTo>
-                                <a:pt x="331074" y="1041299"/>
-                              </a:lnTo>
-                              <a:lnTo>
-                                <a:pt x="333153" y="985549"/>
-                              </a:lnTo>
-                              <a:lnTo>
-                                <a:pt x="330442" y="177021"/>
-                              </a:lnTo>
-                              <a:lnTo>
-                                <a:pt x="330341" y="0"/>
-                              </a:lnTo>
-                              <a:close/>
-                            </a:path>
-                          </a:pathLst>
-                        </a:custGeom>
-                        <a:solidFill>
-                          <a:srgbClr val="8E8E8E"/>
-                        </a:solidFill>
-                      </wps:spPr>
-                      <wps:bodyPr wrap="square" lIns="0" tIns="0" rIns="0" bIns="0" rtlCol="0">
-                        <a:prstTxWarp prst="textNoShape">
-                          <a:avLst/>
-                        </a:prstTxWarp>
-                        <a:noAutofit/>
-                      </wps:bodyPr>
-                    </wps:wsp>
-                    <pic:pic xmlns:pic="http://schemas.openxmlformats.org/drawingml/2006/picture">
-                      <pic:nvPicPr>
-                        <pic:cNvPr id="8" name="Image 8"/>
-                        <pic:cNvPicPr/>
-                      </pic:nvPicPr>
-                      <pic:blipFill>
-                        <a:blip r:embed="rId1" cstate="print"/>
-                        <a:stretch>
-                          <a:fillRect/>
-                        </a:stretch>
-                      </pic:blipFill>
-                      <pic:spPr>
-                        <a:xfrm>
-                          <a:off x="0" y="7249729"/>
-                          <a:ext cx="7772399" cy="2825360"/>
-                        </a:xfrm>
-                        <a:prstGeom prst="rect">
-                          <a:avLst/>
-                        </a:prstGeom>
-                      </pic:spPr>
-                    </pic:pic>
-                  </wpg:wgp>
-                </a:graphicData>
-              </a:graphic>
-            </wp:anchor>
-          </w:drawing>
-        </mc:Choice>
-        <mc:Fallback xmlns:cr="http://schemas.microsoft.com/office/comments/2020/reactions" xmlns="http://schemas.microsoft.com/office/tasks/2019/documenttasks" xmlns:dgm="http://schemas.openxmlformats.org/drawingml/2006/diagram" xmlns:lc="http://schemas.openxmlformats.org/drawingml/2006/lockedCanvas" xmlns:c="http://schemas.openxmlformats.org/drawingml/2006/chart" xmlns:pic="http://schemas.openxmlformats.org/drawingml/2006/picture" xmlns:a="http://schemas.openxmlformats.org/drawingml/2006/main" xmlns:sl="http://schemas.openxmlformats.org/schemaLibrary/2006/main">
-          <w:drawing>
-            <wp:anchor allowOverlap="1" behindDoc="1" distB="0" distT="0" distL="0" distR="0" hidden="0" layoutInCell="1" locked="0" relativeHeight="0" simplePos="0">
-              <wp:simplePos x="0" y="0"/>
-              <wp:positionH relativeFrom="page">
-                <wp:align>left</wp:align>
-              </wp:positionH>
-              <wp:positionV relativeFrom="page">
-                <wp:align>top</wp:align>
-              </wp:positionV>
-              <wp:extent cx="7772770" cy="10706100"/>
-              <wp:effectExtent b="0" l="0" r="0" t="0"/>
-              <wp:wrapNone/>
-              <wp:docPr id="3" name="image5.png"/>
-              <a:graphic>
-                <a:graphicData uri="http://schemas.openxmlformats.org/drawingml/2006/picture">
-                  <pic:pic>
-                    <pic:nvPicPr>
-                      <pic:cNvPr id="0" name="image5.png"/>
-                      <pic:cNvPicPr preferRelativeResize="0"/>
-                    </pic:nvPicPr>
-                    <pic:blipFill>
-                      <a:blip r:embed="rId2"/>
-                      <a:srcRect b="0" l="0" r="0" t="0"/>
-                      <a:stretch>
-                        <a:fillRect/>
-                      </a:stretch>
-                    </pic:blipFill>
-                    <pic:spPr>
-                      <a:xfrm>
-                        <a:off x="0" y="0"/>
-                        <a:ext cx="7772770" cy="10706100"/>
-                      </a:xfrm>
-                      <a:prstGeom prst="rect"/>
-                      <a:ln/>
-                    </pic:spPr>
-                  </pic:pic>
-                </a:graphicData>
-              </a:graphic>
-            </wp:anchor>
-          </w:drawing>
-        </mc:Fallback>
-      </mc:AlternateContent>
-    </w:r>
-    <w:r>
-      <w:rPr>
         <w:color w:val="000000"/>
       </w:rPr>
       <w:tab/>
@@ -6404,1235 +5147,70 @@
     <w:r>
       <w:rPr>
         <w:noProof/>
-        <w:color w:val="196B24"/>
-        <w:sz w:val="33"/>
-        <w:szCs w:val="33"/>
-        <w:vertAlign w:val="superscript"/>
+        <w:color w:val="000000"/>
       </w:rPr>
-      <mc:AlternateContent>
-        <mc:Choice Requires="wps">
-          <w:drawing>
-            <wp:anchor distT="0" distB="0" distL="0" distR="0" simplePos="0" relativeHeight="251658241" behindDoc="1" locked="0" layoutInCell="1" hidden="0" allowOverlap="1" wp14:anchorId="672E4C71" wp14:editId="672E4C72">
-              <wp:simplePos x="0" y="0"/>
-              <wp:positionH relativeFrom="margin">
-                <wp:align>center</wp:align>
-              </wp:positionH>
-              <wp:positionV relativeFrom="page">
-                <wp:align>top</wp:align>
-              </wp:positionV>
-              <wp:extent cx="7772770" cy="10706100"/>
-              <wp:effectExtent l="0" t="0" r="0" b="0"/>
-              <wp:wrapNone/>
-              <wp:docPr id="2" name="Group 2"/>
-              <wp:cNvGraphicFramePr>
-                <a:graphicFrameLocks xmlns:a="http://schemas.openxmlformats.org/drawingml/2006/main"/>
-              </wp:cNvGraphicFramePr>
-              <a:graphic xmlns:a="http://schemas.openxmlformats.org/drawingml/2006/main">
-                <a:graphicData uri="http://schemas.microsoft.com/office/word/2010/wordprocessingGroup">
-                  <wpg:wgp>
-                    <wpg:cNvGrpSpPr>
-                      <a:grpSpLocks/>
-                    </wpg:cNvGrpSpPr>
-                    <wpg:grpSpPr>
-                      <a:xfrm>
-                        <a:off x="0" y="0"/>
-                        <a:ext cx="7772770" cy="10706100"/>
-                        <a:chOff x="0" y="0"/>
-                        <a:chExt cx="7772770" cy="10075089"/>
-                      </a:xfrm>
-                    </wpg:grpSpPr>
-                    <wps:wsp>
-                      <wps:cNvPr id="303473415" name="Freeform: Shape 303473415"/>
-                      <wps:cNvSpPr/>
-                      <wps:spPr>
-                        <a:xfrm>
-                          <a:off x="6558015" y="3731953"/>
-                          <a:ext cx="1214755" cy="3596640"/>
-                        </a:xfrm>
-                        <a:custGeom>
-                          <a:avLst/>
-                          <a:gdLst/>
-                          <a:ahLst/>
-                          <a:cxnLst/>
-                          <a:rect l="l" t="t" r="r" b="b"/>
-                          <a:pathLst>
-                            <a:path w="1214755" h="3596640">
-                              <a:moveTo>
-                                <a:pt x="1214384" y="3596605"/>
-                              </a:moveTo>
-                              <a:lnTo>
-                                <a:pt x="1140826" y="3595101"/>
-                              </a:lnTo>
-                              <a:lnTo>
-                                <a:pt x="1091485" y="3591952"/>
-                              </a:lnTo>
-                              <a:lnTo>
-                                <a:pt x="1042817" y="3587008"/>
-                              </a:lnTo>
-                              <a:lnTo>
-                                <a:pt x="994851" y="3580296"/>
-                              </a:lnTo>
-                              <a:lnTo>
-                                <a:pt x="947620" y="3571845"/>
-                              </a:lnTo>
-                              <a:lnTo>
-                                <a:pt x="901152" y="3561683"/>
-                              </a:lnTo>
-                              <a:lnTo>
-                                <a:pt x="855479" y="3549838"/>
-                              </a:lnTo>
-                              <a:lnTo>
-                                <a:pt x="810632" y="3536338"/>
-                              </a:lnTo>
-                              <a:lnTo>
-                                <a:pt x="766641" y="3521211"/>
-                              </a:lnTo>
-                              <a:lnTo>
-                                <a:pt x="723537" y="3504485"/>
-                              </a:lnTo>
-                              <a:lnTo>
-                                <a:pt x="681351" y="3486189"/>
-                              </a:lnTo>
-                              <a:lnTo>
-                                <a:pt x="640113" y="3466351"/>
-                              </a:lnTo>
-                              <a:lnTo>
-                                <a:pt x="599853" y="3444998"/>
-                              </a:lnTo>
-                              <a:lnTo>
-                                <a:pt x="560603" y="3422158"/>
-                              </a:lnTo>
-                              <a:lnTo>
-                                <a:pt x="522393" y="3397861"/>
-                              </a:lnTo>
-                              <a:lnTo>
-                                <a:pt x="485254" y="3372134"/>
-                              </a:lnTo>
-                              <a:lnTo>
-                                <a:pt x="449216" y="3345004"/>
-                              </a:lnTo>
-                              <a:lnTo>
-                                <a:pt x="414310" y="3316502"/>
-                              </a:lnTo>
-                              <a:lnTo>
-                                <a:pt x="380566" y="3286653"/>
-                              </a:lnTo>
-                              <a:lnTo>
-                                <a:pt x="348017" y="3255487"/>
-                              </a:lnTo>
-                              <a:lnTo>
-                                <a:pt x="316691" y="3223032"/>
-                              </a:lnTo>
-                              <a:lnTo>
-                                <a:pt x="286619" y="3189315"/>
-                              </a:lnTo>
-                              <a:lnTo>
-                                <a:pt x="257833" y="3154366"/>
-                              </a:lnTo>
-                              <a:lnTo>
-                                <a:pt x="230363" y="3118211"/>
-                              </a:lnTo>
-                              <a:lnTo>
-                                <a:pt x="204240" y="3080879"/>
-                              </a:lnTo>
-                              <a:lnTo>
-                                <a:pt x="179493" y="3042399"/>
-                              </a:lnTo>
-                              <a:lnTo>
-                                <a:pt x="156155" y="3002798"/>
-                              </a:lnTo>
-                              <a:lnTo>
-                                <a:pt x="134255" y="2962105"/>
-                              </a:lnTo>
-                              <a:lnTo>
-                                <a:pt x="113824" y="2920347"/>
-                              </a:lnTo>
-                              <a:lnTo>
-                                <a:pt x="94893" y="2877553"/>
-                              </a:lnTo>
-                              <a:lnTo>
-                                <a:pt x="77492" y="2833751"/>
-                              </a:lnTo>
-                              <a:lnTo>
-                                <a:pt x="61653" y="2788968"/>
-                              </a:lnTo>
-                              <a:lnTo>
-                                <a:pt x="47405" y="2743234"/>
-                              </a:lnTo>
-                              <a:lnTo>
-                                <a:pt x="34779" y="2696576"/>
-                              </a:lnTo>
-                              <a:lnTo>
-                                <a:pt x="23807" y="2649023"/>
-                              </a:lnTo>
-                              <a:lnTo>
-                                <a:pt x="14518" y="2600602"/>
-                              </a:lnTo>
-                              <a:lnTo>
-                                <a:pt x="6944" y="2551342"/>
-                              </a:lnTo>
-                              <a:lnTo>
-                                <a:pt x="2595" y="2498586"/>
-                              </a:lnTo>
-                              <a:lnTo>
-                                <a:pt x="0" y="56638"/>
-                              </a:lnTo>
-                              <a:lnTo>
-                                <a:pt x="290" y="45417"/>
-                              </a:lnTo>
-                              <a:lnTo>
-                                <a:pt x="3366" y="0"/>
-                              </a:lnTo>
-                              <a:lnTo>
-                                <a:pt x="40172" y="33868"/>
-                              </a:lnTo>
-                              <a:lnTo>
-                                <a:pt x="110626" y="100337"/>
-                              </a:lnTo>
-                              <a:lnTo>
-                                <a:pt x="145127" y="132402"/>
-                              </a:lnTo>
-                              <a:lnTo>
-                                <a:pt x="179710" y="163361"/>
-                              </a:lnTo>
-                              <a:lnTo>
-                                <a:pt x="214803" y="192970"/>
-                              </a:lnTo>
-                              <a:lnTo>
-                                <a:pt x="250831" y="220982"/>
-                              </a:lnTo>
-                              <a:lnTo>
-                                <a:pt x="290194" y="256426"/>
-                              </a:lnTo>
-                              <a:lnTo>
-                                <a:pt x="317325" y="294890"/>
-                              </a:lnTo>
-                              <a:lnTo>
-                                <a:pt x="334190" y="337093"/>
-                              </a:lnTo>
-                              <a:lnTo>
-                                <a:pt x="342756" y="383752"/>
-                              </a:lnTo>
-                              <a:lnTo>
-                                <a:pt x="344991" y="435585"/>
-                              </a:lnTo>
-                              <a:lnTo>
-                                <a:pt x="342488" y="1592716"/>
-                              </a:lnTo>
-                              <a:lnTo>
-                                <a:pt x="343378" y="2448000"/>
-                              </a:lnTo>
-                              <a:lnTo>
-                                <a:pt x="345343" y="2502251"/>
-                              </a:lnTo>
-                              <a:lnTo>
-                                <a:pt x="350857" y="2556265"/>
-                              </a:lnTo>
-                              <a:lnTo>
-                                <a:pt x="359899" y="2609801"/>
-                              </a:lnTo>
-                              <a:lnTo>
-                                <a:pt x="372425" y="2662622"/>
-                              </a:lnTo>
-                              <a:lnTo>
-                                <a:pt x="388385" y="2714509"/>
-                              </a:lnTo>
-                              <a:lnTo>
-                                <a:pt x="407711" y="2765247"/>
-                              </a:lnTo>
-                              <a:lnTo>
-                                <a:pt x="430320" y="2814611"/>
-                              </a:lnTo>
-                              <a:lnTo>
-                                <a:pt x="456109" y="2862380"/>
-                              </a:lnTo>
-                              <a:lnTo>
-                                <a:pt x="484972" y="2908358"/>
-                              </a:lnTo>
-                              <a:lnTo>
-                                <a:pt x="516790" y="2952353"/>
-                              </a:lnTo>
-                              <a:lnTo>
-                                <a:pt x="551421" y="2994168"/>
-                              </a:lnTo>
-                              <a:lnTo>
-                                <a:pt x="588711" y="3033619"/>
-                              </a:lnTo>
-                              <a:lnTo>
-                                <a:pt x="628504" y="3070545"/>
-                              </a:lnTo>
-                              <a:lnTo>
-                                <a:pt x="670637" y="3104789"/>
-                              </a:lnTo>
-                              <a:lnTo>
-                                <a:pt x="714924" y="3136200"/>
-                              </a:lnTo>
-                              <a:lnTo>
-                                <a:pt x="761165" y="3164637"/>
-                              </a:lnTo>
-                              <a:lnTo>
-                                <a:pt x="809169" y="3189985"/>
-                              </a:lnTo>
-                              <a:lnTo>
-                                <a:pt x="858739" y="3212139"/>
-                              </a:lnTo>
-                              <a:lnTo>
-                                <a:pt x="909653" y="3230997"/>
-                              </a:lnTo>
-                              <a:lnTo>
-                                <a:pt x="961685" y="3246477"/>
-                              </a:lnTo>
-                              <a:lnTo>
-                                <a:pt x="1014619" y="3258516"/>
-                              </a:lnTo>
-                              <a:lnTo>
-                                <a:pt x="1087576" y="3268796"/>
-                              </a:lnTo>
-                              <a:lnTo>
-                                <a:pt x="1143322" y="3272424"/>
-                              </a:lnTo>
-                              <a:lnTo>
-                                <a:pt x="1199324" y="3273791"/>
-                              </a:lnTo>
-                              <a:lnTo>
-                                <a:pt x="1214384" y="3273859"/>
-                              </a:lnTo>
-                              <a:lnTo>
-                                <a:pt x="1214384" y="3596605"/>
-                              </a:lnTo>
-                              <a:close/>
-                            </a:path>
-                          </a:pathLst>
-                        </a:custGeom>
-                        <a:solidFill>
-                          <a:srgbClr val="2A2E87"/>
-                        </a:solidFill>
-                      </wps:spPr>
-                      <wps:bodyPr wrap="square" lIns="0" tIns="0" rIns="0" bIns="0" rtlCol="0">
-                        <a:prstTxWarp prst="textNoShape">
-                          <a:avLst/>
-                        </a:prstTxWarp>
-                        <a:noAutofit/>
-                      </wps:bodyPr>
-                    </wps:wsp>
-                    <wps:wsp>
-                      <wps:cNvPr id="1121166196" name="Freeform: Shape 1121166196"/>
-                      <wps:cNvSpPr/>
-                      <wps:spPr>
-                        <a:xfrm>
-                          <a:off x="7175200" y="3736591"/>
-                          <a:ext cx="597535" cy="3013075"/>
-                        </a:xfrm>
-                        <a:custGeom>
-                          <a:avLst/>
-                          <a:gdLst/>
-                          <a:ahLst/>
-                          <a:cxnLst/>
-                          <a:rect l="l" t="t" r="r" b="b"/>
-                          <a:pathLst>
-                            <a:path w="597535" h="3013075">
-                              <a:moveTo>
-                                <a:pt x="597199" y="3012682"/>
-                              </a:moveTo>
-                              <a:lnTo>
-                                <a:pt x="511026" y="3006569"/>
-                              </a:lnTo>
-                              <a:lnTo>
-                                <a:pt x="462713" y="2998489"/>
-                              </a:lnTo>
-                              <a:lnTo>
-                                <a:pt x="416354" y="2987336"/>
-                              </a:lnTo>
-                              <a:lnTo>
-                                <a:pt x="372026" y="2973188"/>
-                              </a:lnTo>
-                              <a:lnTo>
-                                <a:pt x="329802" y="2956119"/>
-                              </a:lnTo>
-                              <a:lnTo>
-                                <a:pt x="289758" y="2936206"/>
-                              </a:lnTo>
-                              <a:lnTo>
-                                <a:pt x="251969" y="2913525"/>
-                              </a:lnTo>
-                              <a:lnTo>
-                                <a:pt x="216510" y="2888151"/>
-                              </a:lnTo>
-                              <a:lnTo>
-                                <a:pt x="183455" y="2860160"/>
-                              </a:lnTo>
-                              <a:lnTo>
-                                <a:pt x="152880" y="2829629"/>
-                              </a:lnTo>
-                              <a:lnTo>
-                                <a:pt x="124860" y="2796633"/>
-                              </a:lnTo>
-                              <a:lnTo>
-                                <a:pt x="99469" y="2761248"/>
-                              </a:lnTo>
-                              <a:lnTo>
-                                <a:pt x="76783" y="2723551"/>
-                              </a:lnTo>
-                              <a:lnTo>
-                                <a:pt x="56876" y="2683616"/>
-                              </a:lnTo>
-                              <a:lnTo>
-                                <a:pt x="39823" y="2641521"/>
-                              </a:lnTo>
-                              <a:lnTo>
-                                <a:pt x="25700" y="2597340"/>
-                              </a:lnTo>
-                              <a:lnTo>
-                                <a:pt x="14581" y="2551150"/>
-                              </a:lnTo>
-                              <a:lnTo>
-                                <a:pt x="6541" y="2503027"/>
-                              </a:lnTo>
-                              <a:lnTo>
-                                <a:pt x="1656" y="2453047"/>
-                              </a:lnTo>
-                              <a:lnTo>
-                                <a:pt x="0" y="2401285"/>
-                              </a:lnTo>
-                              <a:lnTo>
-                                <a:pt x="294" y="0"/>
-                              </a:lnTo>
-                              <a:lnTo>
-                                <a:pt x="56306" y="49082"/>
-                              </a:lnTo>
-                              <a:lnTo>
-                                <a:pt x="71985" y="63193"/>
-                              </a:lnTo>
-                              <a:lnTo>
-                                <a:pt x="111464" y="100853"/>
-                              </a:lnTo>
-                              <a:lnTo>
-                                <a:pt x="150553" y="139058"/>
-                              </a:lnTo>
-                              <a:lnTo>
-                                <a:pt x="190670" y="175782"/>
-                              </a:lnTo>
-                              <a:lnTo>
-                                <a:pt x="233234" y="209000"/>
-                              </a:lnTo>
-                              <a:lnTo>
-                                <a:pt x="275928" y="246005"/>
-                              </a:lnTo>
-                              <a:lnTo>
-                                <a:pt x="304846" y="287161"/>
-                              </a:lnTo>
-                              <a:lnTo>
-                                <a:pt x="322402" y="332825"/>
-                              </a:lnTo>
-                              <a:lnTo>
-                                <a:pt x="331012" y="383353"/>
-                              </a:lnTo>
-                              <a:lnTo>
-                                <a:pt x="333091" y="439104"/>
-                              </a:lnTo>
-                              <a:lnTo>
-                                <a:pt x="330380" y="1247631"/>
-                              </a:lnTo>
-                              <a:lnTo>
-                                <a:pt x="330467" y="2409912"/>
-                              </a:lnTo>
-                              <a:lnTo>
-                                <a:pt x="333140" y="2463912"/>
-                              </a:lnTo>
-                              <a:lnTo>
-                                <a:pt x="341262" y="2511943"/>
-                              </a:lnTo>
-                              <a:lnTo>
-                                <a:pt x="354912" y="2554070"/>
-                              </a:lnTo>
-                              <a:lnTo>
-                                <a:pt x="374170" y="2590363"/>
-                              </a:lnTo>
-                              <a:lnTo>
-                                <a:pt x="399115" y="2620890"/>
-                              </a:lnTo>
-                              <a:lnTo>
-                                <a:pt x="429828" y="2645717"/>
-                              </a:lnTo>
-                              <a:lnTo>
-                                <a:pt x="466386" y="2664913"/>
-                              </a:lnTo>
-                              <a:lnTo>
-                                <a:pt x="508870" y="2678545"/>
-                              </a:lnTo>
-                              <a:lnTo>
-                                <a:pt x="557360" y="2686682"/>
-                              </a:lnTo>
-                              <a:lnTo>
-                                <a:pt x="597199" y="2688660"/>
-                              </a:lnTo>
-                              <a:lnTo>
-                                <a:pt x="597199" y="3012682"/>
-                              </a:lnTo>
-                              <a:close/>
-                            </a:path>
-                          </a:pathLst>
-                        </a:custGeom>
-                        <a:solidFill>
-                          <a:srgbClr val="8E8E8E"/>
-                        </a:solidFill>
-                      </wps:spPr>
-                      <wps:bodyPr wrap="square" lIns="0" tIns="0" rIns="0" bIns="0" rtlCol="0">
-                        <a:prstTxWarp prst="textNoShape">
-                          <a:avLst/>
-                        </a:prstTxWarp>
-                        <a:noAutofit/>
-                      </wps:bodyPr>
-                    </wps:wsp>
-                    <wps:wsp>
-                      <wps:cNvPr id="584482474" name="Freeform: Shape 584482474"/>
-                      <wps:cNvSpPr/>
-                      <wps:spPr>
-                        <a:xfrm>
-                          <a:off x="5399643" y="438786"/>
-                          <a:ext cx="2372995" cy="3599179"/>
-                        </a:xfrm>
-                        <a:custGeom>
-                          <a:avLst/>
-                          <a:gdLst/>
-                          <a:ahLst/>
-                          <a:cxnLst/>
-                          <a:rect l="l" t="t" r="r" b="b"/>
-                          <a:pathLst>
-                            <a:path w="2372995" h="3599179">
-                              <a:moveTo>
-                                <a:pt x="1701991" y="3598688"/>
-                              </a:moveTo>
-                              <a:lnTo>
-                                <a:pt x="1344160" y="3597474"/>
-                              </a:lnTo>
-                              <a:lnTo>
-                                <a:pt x="1190808" y="3596426"/>
-                              </a:lnTo>
-                              <a:lnTo>
-                                <a:pt x="1140826" y="3595101"/>
-                              </a:lnTo>
-                              <a:lnTo>
-                                <a:pt x="1091485" y="3591952"/>
-                              </a:lnTo>
-                              <a:lnTo>
-                                <a:pt x="1042817" y="3587008"/>
-                              </a:lnTo>
-                              <a:lnTo>
-                                <a:pt x="994851" y="3580296"/>
-                              </a:lnTo>
-                              <a:lnTo>
-                                <a:pt x="947620" y="3571846"/>
-                              </a:lnTo>
-                              <a:lnTo>
-                                <a:pt x="901152" y="3561683"/>
-                              </a:lnTo>
-                              <a:lnTo>
-                                <a:pt x="855479" y="3549838"/>
-                              </a:lnTo>
-                              <a:lnTo>
-                                <a:pt x="810632" y="3536338"/>
-                              </a:lnTo>
-                              <a:lnTo>
-                                <a:pt x="766641" y="3521211"/>
-                              </a:lnTo>
-                              <a:lnTo>
-                                <a:pt x="723537" y="3504486"/>
-                              </a:lnTo>
-                              <a:lnTo>
-                                <a:pt x="681351" y="3486189"/>
-                              </a:lnTo>
-                              <a:lnTo>
-                                <a:pt x="640113" y="3466351"/>
-                              </a:lnTo>
-                              <a:lnTo>
-                                <a:pt x="599853" y="3444998"/>
-                              </a:lnTo>
-                              <a:lnTo>
-                                <a:pt x="560603" y="3422158"/>
-                              </a:lnTo>
-                              <a:lnTo>
-                                <a:pt x="522393" y="3397861"/>
-                              </a:lnTo>
-                              <a:lnTo>
-                                <a:pt x="485254" y="3372134"/>
-                              </a:lnTo>
-                              <a:lnTo>
-                                <a:pt x="449216" y="3345005"/>
-                              </a:lnTo>
-                              <a:lnTo>
-                                <a:pt x="414310" y="3316502"/>
-                              </a:lnTo>
-                              <a:lnTo>
-                                <a:pt x="380566" y="3286653"/>
-                              </a:lnTo>
-                              <a:lnTo>
-                                <a:pt x="348017" y="3255487"/>
-                              </a:lnTo>
-                              <a:lnTo>
-                                <a:pt x="316691" y="3223032"/>
-                              </a:lnTo>
-                              <a:lnTo>
-                                <a:pt x="286619" y="3189315"/>
-                              </a:lnTo>
-                              <a:lnTo>
-                                <a:pt x="257833" y="3154366"/>
-                              </a:lnTo>
-                              <a:lnTo>
-                                <a:pt x="230363" y="3118211"/>
-                              </a:lnTo>
-                              <a:lnTo>
-                                <a:pt x="204240" y="3080879"/>
-                              </a:lnTo>
-                              <a:lnTo>
-                                <a:pt x="179493" y="3042399"/>
-                              </a:lnTo>
-                              <a:lnTo>
-                                <a:pt x="156155" y="3002798"/>
-                              </a:lnTo>
-                              <a:lnTo>
-                                <a:pt x="134255" y="2962105"/>
-                              </a:lnTo>
-                              <a:lnTo>
-                                <a:pt x="113824" y="2920347"/>
-                              </a:lnTo>
-                              <a:lnTo>
-                                <a:pt x="94893" y="2877553"/>
-                              </a:lnTo>
-                              <a:lnTo>
-                                <a:pt x="77492" y="2833751"/>
-                              </a:lnTo>
-                              <a:lnTo>
-                                <a:pt x="61653" y="2788969"/>
-                              </a:lnTo>
-                              <a:lnTo>
-                                <a:pt x="47405" y="2743234"/>
-                              </a:lnTo>
-                              <a:lnTo>
-                                <a:pt x="34779" y="2696577"/>
-                              </a:lnTo>
-                              <a:lnTo>
-                                <a:pt x="23807" y="2649023"/>
-                              </a:lnTo>
-                              <a:lnTo>
-                                <a:pt x="14518" y="2600602"/>
-                              </a:lnTo>
-                              <a:lnTo>
-                                <a:pt x="6944" y="2551342"/>
-                              </a:lnTo>
-                              <a:lnTo>
-                                <a:pt x="2595" y="2498586"/>
-                              </a:lnTo>
-                              <a:lnTo>
-                                <a:pt x="0" y="56638"/>
-                              </a:lnTo>
-                              <a:lnTo>
-                                <a:pt x="290" y="45417"/>
-                              </a:lnTo>
-                              <a:lnTo>
-                                <a:pt x="3366" y="0"/>
-                              </a:lnTo>
-                              <a:lnTo>
-                                <a:pt x="40172" y="33868"/>
-                              </a:lnTo>
-                              <a:lnTo>
-                                <a:pt x="110626" y="100337"/>
-                              </a:lnTo>
-                              <a:lnTo>
-                                <a:pt x="145127" y="132402"/>
-                              </a:lnTo>
-                              <a:lnTo>
-                                <a:pt x="179710" y="163361"/>
-                              </a:lnTo>
-                              <a:lnTo>
-                                <a:pt x="214803" y="192970"/>
-                              </a:lnTo>
-                              <a:lnTo>
-                                <a:pt x="250831" y="220982"/>
-                              </a:lnTo>
-                              <a:lnTo>
-                                <a:pt x="290194" y="256426"/>
-                              </a:lnTo>
-                              <a:lnTo>
-                                <a:pt x="317325" y="294890"/>
-                              </a:lnTo>
-                              <a:lnTo>
-                                <a:pt x="334190" y="337093"/>
-                              </a:lnTo>
-                              <a:lnTo>
-                                <a:pt x="342756" y="383752"/>
-                              </a:lnTo>
-                              <a:lnTo>
-                                <a:pt x="344991" y="435585"/>
-                              </a:lnTo>
-                              <a:lnTo>
-                                <a:pt x="342488" y="1592716"/>
-                              </a:lnTo>
-                              <a:lnTo>
-                                <a:pt x="343378" y="2448001"/>
-                              </a:lnTo>
-                              <a:lnTo>
-                                <a:pt x="345343" y="2502251"/>
-                              </a:lnTo>
-                              <a:lnTo>
-                                <a:pt x="350857" y="2556265"/>
-                              </a:lnTo>
-                              <a:lnTo>
-                                <a:pt x="359899" y="2609801"/>
-                              </a:lnTo>
-                              <a:lnTo>
-                                <a:pt x="372425" y="2662622"/>
-                              </a:lnTo>
-                              <a:lnTo>
-                                <a:pt x="388385" y="2714509"/>
-                              </a:lnTo>
-                              <a:lnTo>
-                                <a:pt x="407711" y="2765247"/>
-                              </a:lnTo>
-                              <a:lnTo>
-                                <a:pt x="430320" y="2814611"/>
-                              </a:lnTo>
-                              <a:lnTo>
-                                <a:pt x="456109" y="2862380"/>
-                              </a:lnTo>
-                              <a:lnTo>
-                                <a:pt x="484972" y="2908358"/>
-                              </a:lnTo>
-                              <a:lnTo>
-                                <a:pt x="516790" y="2952353"/>
-                              </a:lnTo>
-                              <a:lnTo>
-                                <a:pt x="551421" y="2994168"/>
-                              </a:lnTo>
-                              <a:lnTo>
-                                <a:pt x="588711" y="3033620"/>
-                              </a:lnTo>
-                              <a:lnTo>
-                                <a:pt x="628504" y="3070545"/>
-                              </a:lnTo>
-                              <a:lnTo>
-                                <a:pt x="670637" y="3104789"/>
-                              </a:lnTo>
-                              <a:lnTo>
-                                <a:pt x="714924" y="3136200"/>
-                              </a:lnTo>
-                              <a:lnTo>
-                                <a:pt x="761165" y="3164637"/>
-                              </a:lnTo>
-                              <a:lnTo>
-                                <a:pt x="809169" y="3189985"/>
-                              </a:lnTo>
-                              <a:lnTo>
-                                <a:pt x="858739" y="3212139"/>
-                              </a:lnTo>
-                              <a:lnTo>
-                                <a:pt x="909653" y="3230997"/>
-                              </a:lnTo>
-                              <a:lnTo>
-                                <a:pt x="961685" y="3246477"/>
-                              </a:lnTo>
-                              <a:lnTo>
-                                <a:pt x="1014619" y="3258516"/>
-                              </a:lnTo>
-                              <a:lnTo>
-                                <a:pt x="1087576" y="3268796"/>
-                              </a:lnTo>
-                              <a:lnTo>
-                                <a:pt x="1143322" y="3272424"/>
-                              </a:lnTo>
-                              <a:lnTo>
-                                <a:pt x="1199324" y="3273791"/>
-                              </a:lnTo>
-                              <a:lnTo>
-                                <a:pt x="2372757" y="3274684"/>
-                              </a:lnTo>
-                              <a:lnTo>
-                                <a:pt x="2372757" y="3598020"/>
-                              </a:lnTo>
-                              <a:lnTo>
-                                <a:pt x="1701991" y="3598688"/>
-                              </a:lnTo>
-                              <a:close/>
-                            </a:path>
-                          </a:pathLst>
-                        </a:custGeom>
-                        <a:solidFill>
-                          <a:srgbClr val="2A2E87"/>
-                        </a:solidFill>
-                      </wps:spPr>
-                      <wps:bodyPr wrap="square" lIns="0" tIns="0" rIns="0" bIns="0" rtlCol="0">
-                        <a:prstTxWarp prst="textNoShape">
-                          <a:avLst/>
-                        </a:prstTxWarp>
-                        <a:noAutofit/>
-                      </wps:bodyPr>
-                    </wps:wsp>
-                    <wps:wsp>
-                      <wps:cNvPr id="706811497" name="Freeform: Shape 706811497"/>
-                      <wps:cNvSpPr/>
-                      <wps:spPr>
-                        <a:xfrm>
-                          <a:off x="6016828" y="443423"/>
-                          <a:ext cx="1755775" cy="3013710"/>
-                        </a:xfrm>
-                        <a:custGeom>
-                          <a:avLst/>
-                          <a:gdLst/>
-                          <a:ahLst/>
-                          <a:cxnLst/>
-                          <a:rect l="l" t="t" r="r" b="b"/>
-                          <a:pathLst>
-                            <a:path w="1755775" h="3013710">
-                              <a:moveTo>
-                                <a:pt x="613218" y="3013208"/>
-                              </a:moveTo>
-                              <a:lnTo>
-                                <a:pt x="561219" y="3011500"/>
-                              </a:lnTo>
-                              <a:lnTo>
-                                <a:pt x="511026" y="3006569"/>
-                              </a:lnTo>
-                              <a:lnTo>
-                                <a:pt x="462713" y="2998489"/>
-                              </a:lnTo>
-                              <a:lnTo>
-                                <a:pt x="416354" y="2987336"/>
-                              </a:lnTo>
-                              <a:lnTo>
-                                <a:pt x="372026" y="2973188"/>
-                              </a:lnTo>
-                              <a:lnTo>
-                                <a:pt x="329802" y="2956119"/>
-                              </a:lnTo>
-                              <a:lnTo>
-                                <a:pt x="289758" y="2936206"/>
-                              </a:lnTo>
-                              <a:lnTo>
-                                <a:pt x="251969" y="2913525"/>
-                              </a:lnTo>
-                              <a:lnTo>
-                                <a:pt x="216510" y="2888151"/>
-                              </a:lnTo>
-                              <a:lnTo>
-                                <a:pt x="183455" y="2860160"/>
-                              </a:lnTo>
-                              <a:lnTo>
-                                <a:pt x="152880" y="2829629"/>
-                              </a:lnTo>
-                              <a:lnTo>
-                                <a:pt x="124860" y="2796633"/>
-                              </a:lnTo>
-                              <a:lnTo>
-                                <a:pt x="99469" y="2761248"/>
-                              </a:lnTo>
-                              <a:lnTo>
-                                <a:pt x="76783" y="2723551"/>
-                              </a:lnTo>
-                              <a:lnTo>
-                                <a:pt x="56876" y="2683616"/>
-                              </a:lnTo>
-                              <a:lnTo>
-                                <a:pt x="39823" y="2641521"/>
-                              </a:lnTo>
-                              <a:lnTo>
-                                <a:pt x="25700" y="2597340"/>
-                              </a:lnTo>
-                              <a:lnTo>
-                                <a:pt x="14581" y="2551150"/>
-                              </a:lnTo>
-                              <a:lnTo>
-                                <a:pt x="6541" y="2503027"/>
-                              </a:lnTo>
-                              <a:lnTo>
-                                <a:pt x="1656" y="2453047"/>
-                              </a:lnTo>
-                              <a:lnTo>
-                                <a:pt x="0" y="2401285"/>
-                              </a:lnTo>
-                              <a:lnTo>
-                                <a:pt x="294" y="0"/>
-                              </a:lnTo>
-                              <a:lnTo>
-                                <a:pt x="56306" y="49082"/>
-                              </a:lnTo>
-                              <a:lnTo>
-                                <a:pt x="71985" y="63193"/>
-                              </a:lnTo>
-                              <a:lnTo>
-                                <a:pt x="111464" y="100853"/>
-                              </a:lnTo>
-                              <a:lnTo>
-                                <a:pt x="150553" y="139058"/>
-                              </a:lnTo>
-                              <a:lnTo>
-                                <a:pt x="190670" y="175782"/>
-                              </a:lnTo>
-                              <a:lnTo>
-                                <a:pt x="233234" y="209000"/>
-                              </a:lnTo>
-                              <a:lnTo>
-                                <a:pt x="275928" y="246005"/>
-                              </a:lnTo>
-                              <a:lnTo>
-                                <a:pt x="304846" y="287161"/>
-                              </a:lnTo>
-                              <a:lnTo>
-                                <a:pt x="322402" y="332825"/>
-                              </a:lnTo>
-                              <a:lnTo>
-                                <a:pt x="331012" y="383353"/>
-                              </a:lnTo>
-                              <a:lnTo>
-                                <a:pt x="333091" y="439104"/>
-                              </a:lnTo>
-                              <a:lnTo>
-                                <a:pt x="330380" y="1247631"/>
-                              </a:lnTo>
-                              <a:lnTo>
-                                <a:pt x="330467" y="2409912"/>
-                              </a:lnTo>
-                              <a:lnTo>
-                                <a:pt x="333140" y="2463912"/>
-                              </a:lnTo>
-                              <a:lnTo>
-                                <a:pt x="341262" y="2511943"/>
-                              </a:lnTo>
-                              <a:lnTo>
-                                <a:pt x="354912" y="2554070"/>
-                              </a:lnTo>
-                              <a:lnTo>
-                                <a:pt x="374170" y="2590363"/>
-                              </a:lnTo>
-                              <a:lnTo>
-                                <a:pt x="399115" y="2620890"/>
-                              </a:lnTo>
-                              <a:lnTo>
-                                <a:pt x="429828" y="2645717"/>
-                              </a:lnTo>
-                              <a:lnTo>
-                                <a:pt x="466386" y="2664913"/>
-                              </a:lnTo>
-                              <a:lnTo>
-                                <a:pt x="508870" y="2678545"/>
-                              </a:lnTo>
-                              <a:lnTo>
-                                <a:pt x="557360" y="2686682"/>
-                              </a:lnTo>
-                              <a:lnTo>
-                                <a:pt x="611935" y="2689391"/>
-                              </a:lnTo>
-                              <a:lnTo>
-                                <a:pt x="1755572" y="2689687"/>
-                              </a:lnTo>
-                              <a:lnTo>
-                                <a:pt x="1755572" y="3012249"/>
-                              </a:lnTo>
-                              <a:lnTo>
-                                <a:pt x="613218" y="3013208"/>
-                              </a:lnTo>
-                              <a:close/>
-                            </a:path>
-                          </a:pathLst>
-                        </a:custGeom>
-                        <a:solidFill>
-                          <a:srgbClr val="8E8E8E"/>
-                        </a:solidFill>
-                      </wps:spPr>
-                      <wps:bodyPr wrap="square" lIns="0" tIns="0" rIns="0" bIns="0" rtlCol="0">
-                        <a:prstTxWarp prst="textNoShape">
-                          <a:avLst/>
-                        </a:prstTxWarp>
-                        <a:noAutofit/>
-                      </wps:bodyPr>
-                    </wps:wsp>
-                    <wps:wsp>
-                      <wps:cNvPr id="1365512982" name="Freeform: Shape 1365512982"/>
-                      <wps:cNvSpPr/>
-                      <wps:spPr>
-                        <a:xfrm>
-                          <a:off x="5399642" y="0"/>
-                          <a:ext cx="345440" cy="1424940"/>
-                        </a:xfrm>
-                        <a:custGeom>
-                          <a:avLst/>
-                          <a:gdLst/>
-                          <a:ahLst/>
-                          <a:cxnLst/>
-                          <a:rect l="l" t="t" r="r" b="b"/>
-                          <a:pathLst>
-                            <a:path w="345440" h="1424940">
-                              <a:moveTo>
-                                <a:pt x="342494" y="0"/>
-                              </a:moveTo>
-                              <a:lnTo>
-                                <a:pt x="832" y="0"/>
-                              </a:lnTo>
-                              <a:lnTo>
-                                <a:pt x="715" y="152724"/>
-                              </a:lnTo>
-                              <a:lnTo>
-                                <a:pt x="606" y="305215"/>
-                              </a:lnTo>
-                              <a:lnTo>
-                                <a:pt x="480" y="490610"/>
-                              </a:lnTo>
-                              <a:lnTo>
-                                <a:pt x="354" y="691849"/>
-                              </a:lnTo>
-                              <a:lnTo>
-                                <a:pt x="238" y="893087"/>
-                              </a:lnTo>
-                              <a:lnTo>
-                                <a:pt x="112" y="1134400"/>
-                              </a:lnTo>
-                              <a:lnTo>
-                                <a:pt x="0" y="1372652"/>
-                              </a:lnTo>
-                              <a:lnTo>
-                                <a:pt x="290" y="1383873"/>
-                              </a:lnTo>
-                              <a:lnTo>
-                                <a:pt x="1003" y="1395422"/>
-                              </a:lnTo>
-                              <a:lnTo>
-                                <a:pt x="2135" y="1411045"/>
-                              </a:lnTo>
-                              <a:lnTo>
-                                <a:pt x="3052" y="1424677"/>
-                              </a:lnTo>
-                              <a:lnTo>
-                                <a:pt x="8423" y="1424677"/>
-                              </a:lnTo>
-                              <a:lnTo>
-                                <a:pt x="40172" y="1395422"/>
-                              </a:lnTo>
-                              <a:lnTo>
-                                <a:pt x="110626" y="1328953"/>
-                              </a:lnTo>
-                              <a:lnTo>
-                                <a:pt x="145127" y="1296888"/>
-                              </a:lnTo>
-                              <a:lnTo>
-                                <a:pt x="179710" y="1265929"/>
-                              </a:lnTo>
-                              <a:lnTo>
-                                <a:pt x="214803" y="1236320"/>
-                              </a:lnTo>
-                              <a:lnTo>
-                                <a:pt x="250831" y="1208308"/>
-                              </a:lnTo>
-                              <a:lnTo>
-                                <a:pt x="290194" y="1172864"/>
-                              </a:lnTo>
-                              <a:lnTo>
-                                <a:pt x="317325" y="1134400"/>
-                              </a:lnTo>
-                              <a:lnTo>
-                                <a:pt x="334190" y="1092197"/>
-                              </a:lnTo>
-                              <a:lnTo>
-                                <a:pt x="342756" y="1045538"/>
-                              </a:lnTo>
-                              <a:lnTo>
-                                <a:pt x="344991" y="993705"/>
-                              </a:lnTo>
-                              <a:lnTo>
-                                <a:pt x="344494" y="893087"/>
-                              </a:lnTo>
-                              <a:lnTo>
-                                <a:pt x="344152" y="813518"/>
-                              </a:lnTo>
-                              <a:lnTo>
-                                <a:pt x="343688" y="691849"/>
-                              </a:lnTo>
-                              <a:lnTo>
-                                <a:pt x="343235" y="540920"/>
-                              </a:lnTo>
-                              <a:lnTo>
-                                <a:pt x="343110" y="490610"/>
-                              </a:lnTo>
-                              <a:lnTo>
-                                <a:pt x="342998" y="440300"/>
-                              </a:lnTo>
-                              <a:lnTo>
-                                <a:pt x="342898" y="389990"/>
-                              </a:lnTo>
-                              <a:lnTo>
-                                <a:pt x="342810" y="339679"/>
-                              </a:lnTo>
-                              <a:lnTo>
-                                <a:pt x="342734" y="289369"/>
-                              </a:lnTo>
-                              <a:lnTo>
-                                <a:pt x="342613" y="188748"/>
-                              </a:lnTo>
-                              <a:lnTo>
-                                <a:pt x="342494" y="0"/>
-                              </a:lnTo>
-                              <a:close/>
-                            </a:path>
-                          </a:pathLst>
-                        </a:custGeom>
-                        <a:solidFill>
-                          <a:srgbClr val="2A2E87"/>
-                        </a:solidFill>
-                      </wps:spPr>
-                      <wps:bodyPr wrap="square" lIns="0" tIns="0" rIns="0" bIns="0" rtlCol="0">
-                        <a:prstTxWarp prst="textNoShape">
-                          <a:avLst/>
-                        </a:prstTxWarp>
-                        <a:noAutofit/>
-                      </wps:bodyPr>
-                    </wps:wsp>
-                    <wps:wsp>
-                      <wps:cNvPr id="13477252" name="Freeform: Shape 13477252"/>
-                      <wps:cNvSpPr/>
-                      <wps:spPr>
-                        <a:xfrm>
-                          <a:off x="6016766" y="0"/>
-                          <a:ext cx="333375" cy="1424940"/>
-                        </a:xfrm>
-                        <a:custGeom>
-                          <a:avLst/>
-                          <a:gdLst/>
-                          <a:ahLst/>
-                          <a:cxnLst/>
-                          <a:rect l="l" t="t" r="r" b="b"/>
-                          <a:pathLst>
-                            <a:path w="333375" h="1424940">
-                              <a:moveTo>
-                                <a:pt x="330341" y="0"/>
-                              </a:moveTo>
-                              <a:lnTo>
-                                <a:pt x="0" y="0"/>
-                              </a:lnTo>
-                              <a:lnTo>
-                                <a:pt x="355" y="1424677"/>
-                              </a:lnTo>
-                              <a:lnTo>
-                                <a:pt x="56368" y="1375571"/>
-                              </a:lnTo>
-                              <a:lnTo>
-                                <a:pt x="72047" y="1361460"/>
-                              </a:lnTo>
-                              <a:lnTo>
-                                <a:pt x="111526" y="1323799"/>
-                              </a:lnTo>
-                              <a:lnTo>
-                                <a:pt x="150615" y="1285595"/>
-                              </a:lnTo>
-                              <a:lnTo>
-                                <a:pt x="190732" y="1248871"/>
-                              </a:lnTo>
-                              <a:lnTo>
-                                <a:pt x="233296" y="1215653"/>
-                              </a:lnTo>
-                              <a:lnTo>
-                                <a:pt x="275990" y="1178648"/>
-                              </a:lnTo>
-                              <a:lnTo>
-                                <a:pt x="304908" y="1137492"/>
-                              </a:lnTo>
-                              <a:lnTo>
-                                <a:pt x="322464" y="1091828"/>
-                              </a:lnTo>
-                              <a:lnTo>
-                                <a:pt x="331074" y="1041299"/>
-                              </a:lnTo>
-                              <a:lnTo>
-                                <a:pt x="333153" y="985549"/>
-                              </a:lnTo>
-                              <a:lnTo>
-                                <a:pt x="330442" y="177021"/>
-                              </a:lnTo>
-                              <a:lnTo>
-                                <a:pt x="330341" y="0"/>
-                              </a:lnTo>
-                              <a:close/>
-                            </a:path>
-                          </a:pathLst>
-                        </a:custGeom>
-                        <a:solidFill>
-                          <a:srgbClr val="8E8E8E"/>
-                        </a:solidFill>
-                      </wps:spPr>
-                      <wps:bodyPr wrap="square" lIns="0" tIns="0" rIns="0" bIns="0" rtlCol="0">
-                        <a:prstTxWarp prst="textNoShape">
-                          <a:avLst/>
-                        </a:prstTxWarp>
-                        <a:noAutofit/>
-                      </wps:bodyPr>
-                    </wps:wsp>
-                    <pic:pic xmlns:pic="http://schemas.openxmlformats.org/drawingml/2006/picture">
-                      <pic:nvPicPr>
-                        <pic:cNvPr id="1068452553" name="Image 8"/>
-                        <pic:cNvPicPr/>
-                      </pic:nvPicPr>
-                      <pic:blipFill>
-                        <a:blip r:embed="rId1" cstate="print"/>
-                        <a:stretch>
-                          <a:fillRect/>
-                        </a:stretch>
-                      </pic:blipFill>
-                      <pic:spPr>
-                        <a:xfrm>
-                          <a:off x="0" y="7249729"/>
-                          <a:ext cx="7772399" cy="2825360"/>
-                        </a:xfrm>
-                        <a:prstGeom prst="rect">
-                          <a:avLst/>
-                        </a:prstGeom>
-                      </pic:spPr>
-                    </pic:pic>
-                  </wpg:wgp>
-                </a:graphicData>
-              </a:graphic>
-            </wp:anchor>
-          </w:drawing>
-        </mc:Choice>
-        <mc:Fallback xmlns:cr="http://schemas.microsoft.com/office/comments/2020/reactions" xmlns="http://schemas.microsoft.com/office/tasks/2019/documenttasks" xmlns:dgm="http://schemas.openxmlformats.org/drawingml/2006/diagram" xmlns:lc="http://schemas.openxmlformats.org/drawingml/2006/lockedCanvas" xmlns:c="http://schemas.openxmlformats.org/drawingml/2006/chart" xmlns:pic="http://schemas.openxmlformats.org/drawingml/2006/picture" xmlns:a="http://schemas.openxmlformats.org/drawingml/2006/main" xmlns:sl="http://schemas.openxmlformats.org/schemaLibrary/2006/main">
-          <w:drawing>
-            <wp:anchor allowOverlap="1" behindDoc="1" distB="0" distT="0" distL="0" distR="0" hidden="0" layoutInCell="1" locked="0" relativeHeight="0" simplePos="0">
-              <wp:simplePos x="0" y="0"/>
-              <wp:positionH relativeFrom="margin">
-                <wp:align>center</wp:align>
-              </wp:positionH>
-              <wp:positionV relativeFrom="page">
-                <wp:align>top</wp:align>
-              </wp:positionV>
-              <wp:extent cx="7772770" cy="10706100"/>
-              <wp:effectExtent b="0" l="0" r="0" t="0"/>
-              <wp:wrapNone/>
-              <wp:docPr id="2" name="image4.png"/>
-              <a:graphic>
-                <a:graphicData uri="http://schemas.openxmlformats.org/drawingml/2006/picture">
-                  <pic:pic>
-                    <pic:nvPicPr>
-                      <pic:cNvPr id="0" name="image4.png"/>
-                      <pic:cNvPicPr preferRelativeResize="0"/>
-                    </pic:nvPicPr>
-                    <pic:blipFill>
-                      <a:blip r:embed="rId2"/>
-                      <a:srcRect b="0" l="0" r="0" t="0"/>
-                      <a:stretch>
-                        <a:fillRect/>
-                      </a:stretch>
-                    </pic:blipFill>
-                    <pic:spPr>
-                      <a:xfrm>
-                        <a:off x="0" y="0"/>
-                        <a:ext cx="7772770" cy="10706100"/>
-                      </a:xfrm>
-                      <a:prstGeom prst="rect"/>
-                      <a:ln/>
-                    </pic:spPr>
-                  </pic:pic>
-                </a:graphicData>
-              </a:graphic>
-            </wp:anchor>
-          </w:drawing>
-        </mc:Fallback>
-      </mc:AlternateContent>
+      <w:drawing>
+        <wp:anchor distT="0" distB="0" distL="114300" distR="114300" simplePos="0" relativeHeight="251660297" behindDoc="1" locked="0" layoutInCell="1" allowOverlap="1" wp14:anchorId="58CF1E72" wp14:editId="7E1ACD76">
+          <wp:simplePos x="0" y="0"/>
+          <wp:positionH relativeFrom="page">
+            <wp:align>right</wp:align>
+          </wp:positionH>
+          <wp:positionV relativeFrom="paragraph">
+            <wp:posOffset>-457200</wp:posOffset>
+          </wp:positionV>
+          <wp:extent cx="7553196" cy="10679059"/>
+          <wp:effectExtent l="0" t="0" r="0" b="8255"/>
+          <wp:wrapNone/>
+          <wp:docPr id="235863511" name="Picture 16"/>
+          <wp:cNvGraphicFramePr>
+            <a:graphicFrameLocks xmlns:a="http://schemas.openxmlformats.org/drawingml/2006/main" noChangeAspect="1"/>
+          </wp:cNvGraphicFramePr>
+          <a:graphic xmlns:a="http://schemas.openxmlformats.org/drawingml/2006/main">
+            <a:graphicData uri="http://schemas.openxmlformats.org/drawingml/2006/picture">
+              <pic:pic xmlns:pic="http://schemas.openxmlformats.org/drawingml/2006/picture">
+                <pic:nvPicPr>
+                  <pic:cNvPr id="0" name="Picture 1"/>
+                  <pic:cNvPicPr>
+                    <a:picLocks noChangeAspect="1" noChangeArrowheads="1"/>
+                  </pic:cNvPicPr>
+                </pic:nvPicPr>
+                <pic:blipFill>
+                  <a:blip r:embed="rId1">
+                    <a:extLst>
+                      <a:ext uri="{28A0092B-C50C-407E-A947-70E740481C1C}">
+                        <a14:useLocalDpi xmlns:a14="http://schemas.microsoft.com/office/drawing/2010/main" val="0"/>
+                      </a:ext>
+                    </a:extLst>
+                  </a:blip>
+                  <a:srcRect/>
+                  <a:stretch>
+                    <a:fillRect/>
+                  </a:stretch>
+                </pic:blipFill>
+                <pic:spPr bwMode="auto">
+                  <a:xfrm>
+                    <a:off x="0" y="0"/>
+                    <a:ext cx="7553196" cy="10679059"/>
+                  </a:xfrm>
+                  <a:prstGeom prst="rect">
+                    <a:avLst/>
+                  </a:prstGeom>
+                  <a:noFill/>
+                  <a:ln>
+                    <a:noFill/>
+                  </a:ln>
+                </pic:spPr>
+              </pic:pic>
+            </a:graphicData>
+          </a:graphic>
+          <wp14:sizeRelH relativeFrom="page">
+            <wp14:pctWidth>0</wp14:pctWidth>
+          </wp14:sizeRelH>
+          <wp14:sizeRelV relativeFrom="page">
+            <wp14:pctHeight>0</wp14:pctHeight>
+          </wp14:sizeRelV>
+        </wp:anchor>
+      </w:drawing>
     </w:r>
   </w:p>
 </w:hdr>

</xml_diff>